<commit_message>
alterações sugeridas em reunião
</commit_message>
<xml_diff>
--- a/Consulta_Juridica_nota_tecnica_GT_LGPD.docx
+++ b/Consulta_Juridica_nota_tecnica_GT_LGPD.docx
@@ -1,6 +1,6 @@
 
 <file path=word/document.xml><?xml version="1.0" encoding="utf-8"?>
-<w:document xmlns:wpc="http://schemas.microsoft.com/office/word/2010/wordprocessingCanvas" xmlns:cx="http://schemas.microsoft.com/office/drawing/2014/chartex" xmlns:cx1="http://schemas.microsoft.com/office/drawing/2015/9/8/chartex" xmlns:cx2="http://schemas.microsoft.com/office/drawing/2015/10/21/chartex" xmlns:cx3="http://schemas.microsoft.com/office/drawing/2016/5/9/chartex" xmlns:cx4="http://schemas.microsoft.com/office/drawing/2016/5/10/chartex" xmlns:cx5="http://schemas.microsoft.com/office/drawing/2016/5/11/chartex" xmlns:cx6="http://schemas.microsoft.com/office/drawing/2016/5/12/chartex" xmlns:cx7="http://schemas.microsoft.com/office/drawing/2016/5/13/chartex" xmlns:cx8="http://schemas.microsoft.com/office/drawing/2016/5/14/chartex" xmlns:mc="http://schemas.openxmlformats.org/markup-compatibility/2006" xmlns:aink="http://schemas.microsoft.com/office/drawing/2016/ink" xmlns:am3d="http://schemas.microsoft.com/office/drawing/2017/model3d" xmlns:o="urn:schemas-microsoft-com:office:office" xmlns:r="http://schemas.openxmlformats.org/officeDocument/2006/relationships" xmlns:m="http://schemas.openxmlformats.org/officeDocument/2006/math" xmlns:v="urn:schemas-microsoft-com:vml" xmlns:wp14="http://schemas.microsoft.com/office/word/2010/wordprocessingDrawing" xmlns:wp="http://schemas.openxmlformats.org/drawingml/2006/wordprocessingDrawing" xmlns:w10="urn:schemas-microsoft-com:office:word" xmlns:w="http://schemas.openxmlformats.org/wordprocessingml/2006/main" xmlns:w14="http://schemas.microsoft.com/office/word/2010/wordml" xmlns:w15="http://schemas.microsoft.com/office/word/2012/wordml" xmlns:w16cex="http://schemas.microsoft.com/office/word/2018/wordml/cex" xmlns:w16cid="http://schemas.microsoft.com/office/word/2016/wordml/cid" xmlns:w16="http://schemas.microsoft.com/office/word/2018/wordml" xmlns:w16se="http://schemas.microsoft.com/office/word/2015/wordml/symex" xmlns:wpg="http://schemas.microsoft.com/office/word/2010/wordprocessingGroup" xmlns:wpi="http://schemas.microsoft.com/office/word/2010/wordprocessingInk" xmlns:wne="http://schemas.microsoft.com/office/word/2006/wordml" xmlns:wps="http://schemas.microsoft.com/office/word/2010/wordprocessingShape" mc:Ignorable="w14 w15 w16se w16cid w16 w16cex wp14">
+<w:document xmlns:wpc="http://schemas.microsoft.com/office/word/2010/wordprocessingCanvas" xmlns:mc="http://schemas.openxmlformats.org/markup-compatibility/2006" xmlns:o="urn:schemas-microsoft-com:office:office" xmlns:r="http://schemas.openxmlformats.org/officeDocument/2006/relationships" xmlns:m="http://schemas.openxmlformats.org/officeDocument/2006/math" xmlns:v="urn:schemas-microsoft-com:vml" xmlns:wp14="http://schemas.microsoft.com/office/word/2010/wordprocessingDrawing" xmlns:wp="http://schemas.openxmlformats.org/drawingml/2006/wordprocessingDrawing" xmlns:w10="urn:schemas-microsoft-com:office:word" xmlns:w="http://schemas.openxmlformats.org/wordprocessingml/2006/main" xmlns:w14="http://schemas.microsoft.com/office/word/2010/wordml" xmlns:w15="http://schemas.microsoft.com/office/word/2012/wordml" xmlns:wpg="http://schemas.microsoft.com/office/word/2010/wordprocessingGroup" xmlns:wpi="http://schemas.microsoft.com/office/word/2010/wordprocessingInk" xmlns:wne="http://schemas.microsoft.com/office/word/2006/wordml" xmlns:wps="http://schemas.microsoft.com/office/word/2010/wordprocessingShape" mc:Ignorable="w14 w15 wp14">
   <w:body>
     <w:p>
       <w:pPr>
@@ -42,36 +42,39 @@
         <w:spacing w:after="240" w:line="240" w:lineRule="auto"/>
         <w:jc w:val="both"/>
         <w:rPr>
-          <w:rFonts w:ascii="Segoe UI" w:eastAsia="Times New Roman" w:hAnsi="Segoe UI" w:cs="Segoe UI"/>
-          <w:color w:val="24292E"/>
-          <w:sz w:val="24"/>
-          <w:szCs w:val="24"/>
-          <w:lang w:eastAsia="pt-BR"/>
-        </w:rPr>
-      </w:pPr>
-      <w:r>
-        <w:rPr>
-          <w:rFonts w:ascii="Segoe UI" w:eastAsia="Times New Roman" w:hAnsi="Segoe UI" w:cs="Segoe UI"/>
-          <w:b/>
-          <w:bCs/>
-          <w:color w:val="24292E"/>
-          <w:sz w:val="24"/>
-          <w:szCs w:val="24"/>
-          <w:lang w:eastAsia="pt-BR"/>
-        </w:rPr>
-        <w:t>À Dra. Fernanda Paiva de Carvalho</w:t>
-      </w:r>
-      <w:r>
-        <w:rPr>
-          <w:rFonts w:ascii="Segoe UI" w:eastAsia="Times New Roman" w:hAnsi="Segoe UI" w:cs="Segoe UI"/>
-          <w:color w:val="24292E"/>
-          <w:sz w:val="24"/>
-          <w:szCs w:val="24"/>
-          <w:lang w:eastAsia="pt-BR"/>
-        </w:rPr>
-        <w:br/>
-        <w:t>Assessora Jurídica Chefe</w:t>
-      </w:r>
+          <w:del w:id="0" w:author="André Luiz Guimarães Amorim" w:date="2020-06-25T14:34:00Z"/>
+          <w:rFonts w:ascii="Segoe UI" w:eastAsia="Times New Roman" w:hAnsi="Segoe UI" w:cs="Segoe UI"/>
+          <w:color w:val="24292E"/>
+          <w:sz w:val="24"/>
+          <w:szCs w:val="24"/>
+          <w:lang w:eastAsia="pt-BR"/>
+        </w:rPr>
+      </w:pPr>
+      <w:del w:id="1" w:author="André Luiz Guimarães Amorim" w:date="2020-06-25T14:34:00Z">
+        <w:r>
+          <w:rPr>
+            <w:rFonts w:ascii="Segoe UI" w:eastAsia="Times New Roman" w:hAnsi="Segoe UI" w:cs="Segoe UI"/>
+            <w:b/>
+            <w:bCs/>
+            <w:color w:val="24292E"/>
+            <w:sz w:val="24"/>
+            <w:szCs w:val="24"/>
+            <w:lang w:eastAsia="pt-BR"/>
+          </w:rPr>
+          <w:delText>À Dra. Fernanda Paiva de Carvalho</w:delText>
+        </w:r>
+        <w:r>
+          <w:rPr>
+            <w:rFonts w:ascii="Segoe UI" w:eastAsia="Times New Roman" w:hAnsi="Segoe UI" w:cs="Segoe UI"/>
+            <w:color w:val="24292E"/>
+            <w:sz w:val="24"/>
+            <w:szCs w:val="24"/>
+            <w:lang w:eastAsia="pt-BR"/>
+          </w:rPr>
+          <w:br/>
+          <w:delText>Assessora Jurídica Chefe</w:delText>
+        </w:r>
+      </w:del>
     </w:p>
     <w:p>
       <w:pPr>
@@ -96,18 +99,50 @@
         </w:rPr>
         <w:t>Referência: </w:t>
       </w:r>
-      <w:r>
-        <w:rPr>
-          <w:rFonts w:ascii="Segoe UI" w:eastAsia="Times New Roman" w:hAnsi="Segoe UI" w:cs="Segoe UI"/>
-          <w:b/>
-          <w:bCs/>
-          <w:color w:val="24292E"/>
-          <w:sz w:val="24"/>
-          <w:szCs w:val="24"/>
-          <w:lang w:eastAsia="pt-BR"/>
-        </w:rPr>
-        <w:t>Anonimização do CPF no Portal de Transparência</w:t>
-      </w:r>
+      <w:proofErr w:type="spellStart"/>
+      <w:del w:id="2" w:author="André Luiz Guimarães Amorim" w:date="2020-06-25T14:34:00Z">
+        <w:r>
+          <w:rPr>
+            <w:rFonts w:ascii="Segoe UI" w:eastAsia="Times New Roman" w:hAnsi="Segoe UI" w:cs="Segoe UI"/>
+            <w:b/>
+            <w:bCs/>
+            <w:color w:val="24292E"/>
+            <w:sz w:val="24"/>
+            <w:szCs w:val="24"/>
+            <w:lang w:eastAsia="pt-BR"/>
+          </w:rPr>
+          <w:delText>Anonimização do CPF no Portal de Transparência</w:delText>
+        </w:r>
+      </w:del>
+      <w:ins w:id="3" w:author="André Luiz Guimarães Amorim" w:date="2020-06-25T14:34:00Z">
+        <w:r>
+          <w:rPr>
+            <w:rFonts w:ascii="Segoe UI" w:eastAsia="Times New Roman" w:hAnsi="Segoe UI" w:cs="Segoe UI"/>
+            <w:b/>
+            <w:bCs/>
+            <w:color w:val="24292E"/>
+            <w:sz w:val="24"/>
+            <w:szCs w:val="24"/>
+            <w:lang w:eastAsia="pt-BR"/>
+          </w:rPr>
+          <w:t>publicização</w:t>
+        </w:r>
+        <w:proofErr w:type="spellEnd"/>
+        <w:r>
+          <w:rPr>
+            <w:rFonts w:ascii="Segoe UI" w:eastAsia="Times New Roman" w:hAnsi="Segoe UI" w:cs="Segoe UI"/>
+            <w:b/>
+            <w:bCs/>
+            <w:color w:val="24292E"/>
+            <w:sz w:val="24"/>
+            <w:szCs w:val="24"/>
+            <w:lang w:eastAsia="pt-BR"/>
+          </w:rPr>
+          <w:t xml:space="preserve"> de dados pessoais</w:t>
+        </w:r>
+      </w:ins>
+      <w:bookmarkStart w:id="4" w:name="_GoBack"/>
+      <w:bookmarkEnd w:id="4"/>
     </w:p>
     <w:p>
       <w:pPr>
@@ -162,9 +197,157 @@
           <w:szCs w:val="24"/>
           <w:lang w:eastAsia="pt-BR"/>
         </w:rPr>
-        <w:t xml:space="preserve">1- O objetivo desta consulta jurídica é buscar um entendimento institucional quanto à possibilidade ou não de divulgação do número do Cadastro de Pessoa Física (CPF) nas consultas disponíveis no </w:t>
-      </w:r>
-      <w:commentRangeStart w:id="0"/>
+        <w:t xml:space="preserve">1- O objetivo desta consulta jurídica é buscar um entendimento institucional quanto à possibilidade </w:t>
+      </w:r>
+      <w:del w:id="5" w:author="André Luiz Guimarães Amorim" w:date="2020-06-25T14:25:00Z">
+        <w:r>
+          <w:rPr>
+            <w:rFonts w:ascii="Segoe UI" w:eastAsia="Times New Roman" w:hAnsi="Segoe UI" w:cs="Segoe UI"/>
+            <w:color w:val="24292E"/>
+            <w:sz w:val="24"/>
+            <w:szCs w:val="24"/>
+            <w:lang w:eastAsia="pt-BR"/>
+          </w:rPr>
+          <w:delText xml:space="preserve">ou não de </w:delText>
+        </w:r>
+      </w:del>
+      <w:del w:id="6" w:author="André Luiz Guimarães Amorim" w:date="2020-06-25T14:24:00Z">
+        <w:r>
+          <w:rPr>
+            <w:rFonts w:ascii="Segoe UI" w:eastAsia="Times New Roman" w:hAnsi="Segoe UI" w:cs="Segoe UI"/>
+            <w:color w:val="24292E"/>
+            <w:sz w:val="24"/>
+            <w:szCs w:val="24"/>
+            <w:lang w:eastAsia="pt-BR"/>
+          </w:rPr>
+          <w:delText xml:space="preserve">divulgação </w:delText>
+        </w:r>
+      </w:del>
+      <w:proofErr w:type="spellStart"/>
+      <w:ins w:id="7" w:author="André Luiz Guimarães Amorim" w:date="2020-06-25T14:24:00Z">
+        <w:r>
+          <w:rPr>
+            <w:rFonts w:ascii="Segoe UI" w:eastAsia="Times New Roman" w:hAnsi="Segoe UI" w:cs="Segoe UI"/>
+            <w:color w:val="24292E"/>
+            <w:sz w:val="24"/>
+            <w:szCs w:val="24"/>
+            <w:lang w:eastAsia="pt-BR"/>
+          </w:rPr>
+          <w:t>publicização</w:t>
+        </w:r>
+        <w:proofErr w:type="spellEnd"/>
+        <w:r>
+          <w:rPr>
+            <w:rFonts w:ascii="Segoe UI" w:eastAsia="Times New Roman" w:hAnsi="Segoe UI" w:cs="Segoe UI"/>
+            <w:color w:val="24292E"/>
+            <w:sz w:val="24"/>
+            <w:szCs w:val="24"/>
+            <w:lang w:eastAsia="pt-BR"/>
+          </w:rPr>
+          <w:t xml:space="preserve"> de dados pessoais,</w:t>
+        </w:r>
+        <w:r>
+          <w:rPr>
+            <w:rFonts w:ascii="Segoe UI" w:eastAsia="Times New Roman" w:hAnsi="Segoe UI" w:cs="Segoe UI"/>
+            <w:color w:val="24292E"/>
+            <w:sz w:val="24"/>
+            <w:szCs w:val="24"/>
+            <w:lang w:eastAsia="pt-BR"/>
+          </w:rPr>
+          <w:t xml:space="preserve"> </w:t>
+        </w:r>
+      </w:ins>
+      <w:del w:id="8" w:author="André Luiz Guimarães Amorim" w:date="2020-06-25T14:25:00Z">
+        <w:r>
+          <w:rPr>
+            <w:rFonts w:ascii="Segoe UI" w:eastAsia="Times New Roman" w:hAnsi="Segoe UI" w:cs="Segoe UI"/>
+            <w:color w:val="24292E"/>
+            <w:sz w:val="24"/>
+            <w:szCs w:val="24"/>
+            <w:lang w:eastAsia="pt-BR"/>
+          </w:rPr>
+          <w:delText xml:space="preserve">do </w:delText>
+        </w:r>
+      </w:del>
+      <w:ins w:id="9" w:author="André Luiz Guimarães Amorim" w:date="2020-06-25T14:25:00Z">
+        <w:r>
+          <w:rPr>
+            <w:rFonts w:ascii="Segoe UI" w:eastAsia="Times New Roman" w:hAnsi="Segoe UI" w:cs="Segoe UI"/>
+            <w:color w:val="24292E"/>
+            <w:sz w:val="24"/>
+            <w:szCs w:val="24"/>
+            <w:lang w:eastAsia="pt-BR"/>
+          </w:rPr>
+          <w:t xml:space="preserve">como o </w:t>
+        </w:r>
+      </w:ins>
+      <w:r>
+        <w:rPr>
+          <w:rFonts w:ascii="Segoe UI" w:eastAsia="Times New Roman" w:hAnsi="Segoe UI" w:cs="Segoe UI"/>
+          <w:color w:val="24292E"/>
+          <w:sz w:val="24"/>
+          <w:szCs w:val="24"/>
+          <w:lang w:eastAsia="pt-BR"/>
+        </w:rPr>
+        <w:t xml:space="preserve">número do Cadastro de Pessoa Física (CPF) </w:t>
+      </w:r>
+      <w:del w:id="10" w:author="André Luiz Guimarães Amorim" w:date="2020-06-25T14:26:00Z">
+        <w:r>
+          <w:rPr>
+            <w:rFonts w:ascii="Segoe UI" w:eastAsia="Times New Roman" w:hAnsi="Segoe UI" w:cs="Segoe UI"/>
+            <w:color w:val="24292E"/>
+            <w:sz w:val="24"/>
+            <w:szCs w:val="24"/>
+            <w:lang w:eastAsia="pt-BR"/>
+          </w:rPr>
+          <w:delText>n</w:delText>
+        </w:r>
+      </w:del>
+      <w:r>
+        <w:rPr>
+          <w:rFonts w:ascii="Segoe UI" w:eastAsia="Times New Roman" w:hAnsi="Segoe UI" w:cs="Segoe UI"/>
+          <w:color w:val="24292E"/>
+          <w:sz w:val="24"/>
+          <w:szCs w:val="24"/>
+          <w:lang w:eastAsia="pt-BR"/>
+        </w:rPr>
+        <w:t>a</w:t>
+      </w:r>
+      <w:ins w:id="11" w:author="André Luiz Guimarães Amorim" w:date="2020-06-25T14:26:00Z">
+        <w:r>
+          <w:rPr>
+            <w:rFonts w:ascii="Segoe UI" w:eastAsia="Times New Roman" w:hAnsi="Segoe UI" w:cs="Segoe UI"/>
+            <w:color w:val="24292E"/>
+            <w:sz w:val="24"/>
+            <w:szCs w:val="24"/>
+            <w:lang w:eastAsia="pt-BR"/>
+          </w:rPr>
+          <w:t xml:space="preserve"> partir das</w:t>
+        </w:r>
+      </w:ins>
+      <w:del w:id="12" w:author="André Luiz Guimarães Amorim" w:date="2020-06-25T14:26:00Z">
+        <w:r>
+          <w:rPr>
+            <w:rFonts w:ascii="Segoe UI" w:eastAsia="Times New Roman" w:hAnsi="Segoe UI" w:cs="Segoe UI"/>
+            <w:color w:val="24292E"/>
+            <w:sz w:val="24"/>
+            <w:szCs w:val="24"/>
+            <w:lang w:eastAsia="pt-BR"/>
+          </w:rPr>
+          <w:delText>s</w:delText>
+        </w:r>
+      </w:del>
+      <w:r>
+        <w:rPr>
+          <w:rFonts w:ascii="Segoe UI" w:eastAsia="Times New Roman" w:hAnsi="Segoe UI" w:cs="Segoe UI"/>
+          <w:color w:val="24292E"/>
+          <w:sz w:val="24"/>
+          <w:szCs w:val="24"/>
+          <w:lang w:eastAsia="pt-BR"/>
+        </w:rPr>
+        <w:t xml:space="preserve"> consultas disponíveis no </w:t>
+      </w:r>
+      <w:commentRangeStart w:id="13"/>
       <w:r>
         <w:rPr>
           <w:rFonts w:ascii="Segoe UI" w:eastAsia="Times New Roman" w:hAnsi="Segoe UI" w:cs="Segoe UI"/>
@@ -175,12 +358,12 @@
         </w:rPr>
         <w:t>Portal da Transparência</w:t>
       </w:r>
-      <w:commentRangeEnd w:id="0"/>
+      <w:commentRangeEnd w:id="13"/>
       <w:r>
         <w:rPr>
           <w:rStyle w:val="Refdecomentrio"/>
         </w:rPr>
-        <w:commentReference w:id="0"/>
+        <w:commentReference w:id="13"/>
       </w:r>
       <w:r>
         <w:rPr>
@@ -192,6 +375,54 @@
         </w:rPr>
         <w:t>.</w:t>
       </w:r>
+      <w:ins w:id="14" w:author="André Luiz Guimarães Amorim" w:date="2020-06-25T14:26:00Z">
+        <w:r>
+          <w:rPr>
+            <w:rFonts w:ascii="Segoe UI" w:eastAsia="Times New Roman" w:hAnsi="Segoe UI" w:cs="Segoe UI"/>
+            <w:color w:val="24292E"/>
+            <w:sz w:val="24"/>
+            <w:szCs w:val="24"/>
+            <w:lang w:eastAsia="pt-BR"/>
+          </w:rPr>
+          <w:t xml:space="preserve"> Esta é uma consulta inicial que não excluirá a possibilidade de outras </w:t>
+        </w:r>
+      </w:ins>
+      <w:proofErr w:type="gramStart"/>
+      <w:ins w:id="15" w:author="André Luiz Guimarães Amorim" w:date="2020-06-25T14:27:00Z">
+        <w:r>
+          <w:rPr>
+            <w:rFonts w:ascii="Segoe UI" w:eastAsia="Times New Roman" w:hAnsi="Segoe UI" w:cs="Segoe UI"/>
+            <w:color w:val="24292E"/>
+            <w:sz w:val="24"/>
+            <w:szCs w:val="24"/>
+            <w:lang w:eastAsia="pt-BR"/>
+          </w:rPr>
+          <w:t xml:space="preserve">consultas </w:t>
+        </w:r>
+      </w:ins>
+      <w:ins w:id="16" w:author="André Luiz Guimarães Amorim" w:date="2020-06-25T14:26:00Z">
+        <w:r>
+          <w:rPr>
+            <w:rFonts w:ascii="Segoe UI" w:eastAsia="Times New Roman" w:hAnsi="Segoe UI" w:cs="Segoe UI"/>
+            <w:color w:val="24292E"/>
+            <w:sz w:val="24"/>
+            <w:szCs w:val="24"/>
+            <w:lang w:eastAsia="pt-BR"/>
+          </w:rPr>
+          <w:t xml:space="preserve"> mesmo</w:t>
+        </w:r>
+        <w:proofErr w:type="gramEnd"/>
+        <w:r>
+          <w:rPr>
+            <w:rFonts w:ascii="Segoe UI" w:eastAsia="Times New Roman" w:hAnsi="Segoe UI" w:cs="Segoe UI"/>
+            <w:color w:val="24292E"/>
+            <w:sz w:val="24"/>
+            <w:szCs w:val="24"/>
+            <w:lang w:eastAsia="pt-BR"/>
+          </w:rPr>
+          <w:t xml:space="preserve"> tema.</w:t>
+        </w:r>
+      </w:ins>
     </w:p>
     <w:p>
       <w:pPr>
@@ -290,7 +521,7 @@
         </w:rPr>
         <w:t> (LAI) e pelo Decreto Estadual nº 45.969/2012</w:t>
       </w:r>
-      <w:ins w:id="1" w:author="Beatriz Almeida" w:date="2020-06-25T08:56:00Z">
+      <w:ins w:id="17" w:author="Beatriz Almeida" w:date="2020-06-25T08:56:00Z">
         <w:r>
           <w:rPr>
             <w:rFonts w:ascii="Segoe UI" w:eastAsia="Times New Roman" w:hAnsi="Segoe UI" w:cs="Segoe UI"/>
@@ -357,7 +588,7 @@
         </w:rPr>
         <w:t>3- Com o advento da LAI</w:t>
       </w:r>
-      <w:ins w:id="2" w:author="Beatriz Almeida" w:date="2020-06-25T08:56:00Z">
+      <w:ins w:id="18" w:author="Beatriz Almeida" w:date="2020-06-25T08:56:00Z">
         <w:r>
           <w:rPr>
             <w:rFonts w:ascii="Segoe UI" w:eastAsia="Times New Roman" w:hAnsi="Segoe UI" w:cs="Segoe UI"/>
@@ -559,6 +790,7 @@
           <w:szCs w:val="24"/>
           <w:lang w:eastAsia="pt-BR"/>
         </w:rPr>
+        <w:lastRenderedPageBreak/>
         <w:t>III - registros das despesas;</w:t>
       </w:r>
     </w:p>
@@ -585,7 +817,6 @@
           <w:szCs w:val="24"/>
           <w:lang w:eastAsia="pt-BR"/>
         </w:rPr>
-        <w:lastRenderedPageBreak/>
         <w:t xml:space="preserve">IV - </w:t>
       </w:r>
       <w:proofErr w:type="gramStart"/>
@@ -1077,7 +1308,7 @@
           <w:szCs w:val="24"/>
           <w:lang w:eastAsia="pt-BR"/>
         </w:rPr>
-        <w:t xml:space="preserve"> , que a publicização do nome e da remuneração do servidor estava amparada pelo princípio da publicidade administrativa e que para evitar-se a violação da vida privada e a intimidade dos servidores era suficiente que não </w:t>
+        <w:t xml:space="preserve"> , que a publicização do nome e da remuneração do servidor estava amparada pelo princípio da publicidade administrativa e que para evitar-se a </w:t>
       </w:r>
       <w:r>
         <w:rPr>
@@ -1088,7 +1319,7 @@
           <w:lang w:eastAsia="pt-BR"/>
         </w:rPr>
         <w:lastRenderedPageBreak/>
-        <w:t>fossem divulgados outros dados pessoais, como endereço residencial, CPF e o número do documento de identidade:</w:t>
+        <w:t>violação da vida privada e a intimidade dos servidores era suficiente que não fossem divulgados outros dados pessoais, como endereço residencial, CPF e o número do documento de identidade:</w:t>
       </w:r>
     </w:p>
     <w:p>
@@ -1365,41 +1596,17 @@
           <w:szCs w:val="24"/>
           <w:lang w:eastAsia="pt-BR"/>
         </w:rPr>
-        <w:t>Este formato foi pensado para permitir o controle social e evitar homonímia, ao mesmo tempo em que protege a pessoa cujo CPF está sendo divulgado contra possíveis fraudes que poderiam ser realizadas caso o número fosse exibido de maneira integral. A ocultação dos cinco dígitos dificulta a ocorrência de fraudes, já que existem pelo menos 100.000 possibilidades de combinação dos números ocultados de CPF (Diretoria de Transparência e Controle Social/CGU. 08/03/</w:t>
-      </w:r>
-      <w:proofErr w:type="gramStart"/>
-      <w:r>
-        <w:rPr>
-          <w:rFonts w:ascii="Segoe UI" w:eastAsia="Times New Roman" w:hAnsi="Segoe UI" w:cs="Segoe UI"/>
-          <w:i/>
-          <w:iCs/>
+        <w:t>Este formato foi pensado para permitir o controle social e evitar homonímia, ao mesmo tempo em que protege a pessoa cujo CPF está sendo divulgado contra possíveis fraudes que poderiam ser realizadas caso o número fosse exibido de maneira integral. A ocultação dos cinco dígitos dificulta a ocorrência de fraudes, já que existem pelo menos 100.000 possibilidades de combinação dos números ocultados de CPF (Diretoria de Transparência e Controle Social/CGU. 08/03/2016</w:t>
+      </w:r>
+      <w:r>
+        <w:rPr>
+          <w:rFonts w:ascii="Segoe UI" w:eastAsia="Times New Roman" w:hAnsi="Segoe UI" w:cs="Segoe UI"/>
           <w:color w:val="6A737D"/>
           <w:sz w:val="24"/>
           <w:szCs w:val="24"/>
           <w:lang w:eastAsia="pt-BR"/>
         </w:rPr>
-        <w:t>2016</w:t>
-      </w:r>
-      <w:r>
-        <w:rPr>
-          <w:rFonts w:ascii="Segoe UI" w:eastAsia="Times New Roman" w:hAnsi="Segoe UI" w:cs="Segoe UI"/>
-          <w:color w:val="6A737D"/>
-          <w:sz w:val="24"/>
-          <w:szCs w:val="24"/>
-          <w:lang w:eastAsia="pt-BR"/>
-        </w:rPr>
-        <w:t> )</w:t>
-      </w:r>
-      <w:proofErr w:type="gramEnd"/>
-      <w:r>
-        <w:rPr>
-          <w:rFonts w:ascii="Segoe UI" w:eastAsia="Times New Roman" w:hAnsi="Segoe UI" w:cs="Segoe UI"/>
-          <w:color w:val="6A737D"/>
-          <w:sz w:val="24"/>
-          <w:szCs w:val="24"/>
-          <w:lang w:eastAsia="pt-BR"/>
-        </w:rPr>
-        <w:t>".</w:t>
+        <w:t> )".</w:t>
       </w:r>
     </w:p>
     <w:p>
@@ -1931,29 +2138,7 @@
           <w:szCs w:val="24"/>
           <w:lang w:eastAsia="pt-BR"/>
         </w:rPr>
-        <w:t xml:space="preserve">22 – Verificou-se, no entanto, no âmbito do Poder Executivo Estadual em relação às publicações no Diário Oficial das nomeações e dos </w:t>
-      </w:r>
-      <w:proofErr w:type="gramStart"/>
-      <w:r>
-        <w:rPr>
-          <w:rFonts w:ascii="Segoe UI" w:eastAsia="Times New Roman" w:hAnsi="Segoe UI" w:cs="Segoe UI"/>
-          <w:color w:val="24292E"/>
-          <w:sz w:val="24"/>
-          <w:szCs w:val="24"/>
-          <w:lang w:eastAsia="pt-BR"/>
-        </w:rPr>
-        <w:t>resultados finais</w:t>
-      </w:r>
-      <w:proofErr w:type="gramEnd"/>
-      <w:r>
-        <w:rPr>
-          <w:rFonts w:ascii="Segoe UI" w:eastAsia="Times New Roman" w:hAnsi="Segoe UI" w:cs="Segoe UI"/>
-          <w:color w:val="24292E"/>
-          <w:sz w:val="24"/>
-          <w:szCs w:val="24"/>
-          <w:lang w:eastAsia="pt-BR"/>
-        </w:rPr>
-        <w:t xml:space="preserve"> dos concursos públicos, duas situações distintas. Nas publicações das nomeações dos aprovados no concurso público é disponibilizado o nome completo e o CPF dos candidatos, a exemplo do Edital FCS nº 05/</w:t>
+        <w:t>22 – Verificou-se, no entanto, no âmbito do Poder Executivo Estadual em relação às publicações no Diário Oficial das nomeações e dos resultados finais dos concursos públicos, duas situações distintas. Nas publicações das nomeações dos aprovados no concurso público é disponibilizado o nome completo e o CPF dos candidatos, a exemplo do Edital FCS nº 05/</w:t>
       </w:r>
       <w:proofErr w:type="gramStart"/>
       <w:r>
@@ -2196,29 +2381,7 @@
           <w:szCs w:val="24"/>
           <w:lang w:eastAsia="pt-BR"/>
         </w:rPr>
-        <w:t xml:space="preserve">25 – Entende-se que a descaraterização do CPF na divulgação do </w:t>
-      </w:r>
-      <w:proofErr w:type="gramStart"/>
-      <w:r>
-        <w:rPr>
-          <w:rFonts w:ascii="Segoe UI" w:eastAsia="Times New Roman" w:hAnsi="Segoe UI" w:cs="Segoe UI"/>
-          <w:color w:val="24292E"/>
-          <w:sz w:val="24"/>
-          <w:szCs w:val="24"/>
-          <w:lang w:eastAsia="pt-BR"/>
-        </w:rPr>
-        <w:t>resultado final</w:t>
-      </w:r>
-      <w:proofErr w:type="gramEnd"/>
-      <w:r>
-        <w:rPr>
-          <w:rFonts w:ascii="Segoe UI" w:eastAsia="Times New Roman" w:hAnsi="Segoe UI" w:cs="Segoe UI"/>
-          <w:color w:val="24292E"/>
-          <w:sz w:val="24"/>
-          <w:szCs w:val="24"/>
-          <w:lang w:eastAsia="pt-BR"/>
-        </w:rPr>
-        <w:t xml:space="preserve"> dos certames pelo Poder Executivo Estadual e o posicionamento esposado pelo CNJ na referida resolução atende a necessidade de divulgação de informações de interesse público relativas à realização de concurso público e também a preservação de dados pessoais dos candidatos.</w:t>
+        <w:t>25 – Entende-se que a descaraterização do CPF na divulgação do resultado final dos certames pelo Poder Executivo Estadual e o posicionamento esposado pelo CNJ na referida resolução atende a necessidade de divulgação de informações de interesse público relativas à realização de concurso público e também a preservação de dados pessoais dos candidatos.</w:t>
       </w:r>
     </w:p>
     <w:p>
@@ -2521,7 +2684,7 @@
           <w:lang w:eastAsia="pt-BR"/>
         </w:rPr>
       </w:pPr>
-      <w:commentRangeStart w:id="3"/>
+      <w:commentRangeStart w:id="19"/>
       <w:r>
         <w:rPr>
           <w:rFonts w:ascii="Segoe UI" w:eastAsia="Times New Roman" w:hAnsi="Segoe UI" w:cs="Segoe UI"/>
@@ -2532,7 +2695,7 @@
         </w:rPr>
         <w:t>30 – Recentemente</w:t>
       </w:r>
-      <w:del w:id="4" w:author="Beatriz Almeida" w:date="2020-06-25T08:57:00Z">
+      <w:del w:id="20" w:author="Beatriz Almeida" w:date="2020-06-25T08:57:00Z">
         <w:r>
           <w:rPr>
             <w:rFonts w:ascii="Segoe UI" w:eastAsia="Times New Roman" w:hAnsi="Segoe UI" w:cs="Segoe UI"/>
@@ -2575,7 +2738,7 @@
         </w:rPr>
         <w:t xml:space="preserve">, que legitima ainda mais a forma de divulgação das informações referentes aos procedimentos licitatórios realizados no âmbito estadual. Trata-se de legislação que dispõe sobre a aplicação dos princípios da publicidade, da transparência e do acesso à informação nos procedimentos licitatórios, por meio da qual se determina no </w:t>
       </w:r>
-      <w:del w:id="5" w:author="Beatriz Almeida" w:date="2020-06-25T08:58:00Z">
+      <w:del w:id="21" w:author="Beatriz Almeida" w:date="2020-06-25T08:58:00Z">
         <w:r>
           <w:rPr>
             <w:rFonts w:ascii="Segoe UI" w:eastAsia="Times New Roman" w:hAnsi="Segoe UI" w:cs="Segoe UI"/>
@@ -2647,12 +2810,12 @@
         </w:rPr>
         <w:t>.</w:t>
       </w:r>
-      <w:commentRangeEnd w:id="3"/>
+      <w:commentRangeEnd w:id="19"/>
       <w:r>
         <w:rPr>
           <w:rStyle w:val="Refdecomentrio"/>
         </w:rPr>
-        <w:commentReference w:id="3"/>
+        <w:commentReference w:id="19"/>
       </w:r>
     </w:p>
     <w:p>
@@ -2678,7 +2841,7 @@
         </w:rPr>
         <w:t xml:space="preserve">31 - De forma análoga </w:t>
       </w:r>
-      <w:del w:id="6" w:author="Beatriz Almeida" w:date="2020-06-25T12:47:00Z">
+      <w:del w:id="22" w:author="Beatriz Almeida" w:date="2020-06-25T12:47:00Z">
         <w:r>
           <w:rPr>
             <w:rFonts w:ascii="Segoe UI" w:eastAsia="Times New Roman" w:hAnsi="Segoe UI" w:cs="Segoe UI"/>
@@ -2690,7 +2853,7 @@
           <w:delText xml:space="preserve">a </w:delText>
         </w:r>
       </w:del>
-      <w:ins w:id="7" w:author="Beatriz Almeida" w:date="2020-06-25T12:47:00Z">
+      <w:ins w:id="23" w:author="Beatriz Almeida" w:date="2020-06-25T12:47:00Z">
         <w:r>
           <w:rPr>
             <w:rFonts w:ascii="Segoe UI" w:eastAsia="Times New Roman" w:hAnsi="Segoe UI" w:cs="Segoe UI"/>
@@ -2841,7 +3004,7 @@
         </w:rPr>
         <w:t xml:space="preserve">. </w:t>
       </w:r>
-      <w:del w:id="8" w:author="Beatriz Almeida" w:date="2020-06-25T12:48:00Z">
+      <w:del w:id="24" w:author="Beatriz Almeida" w:date="2020-06-25T12:48:00Z">
         <w:r>
           <w:rPr>
             <w:rFonts w:ascii="Segoe UI" w:eastAsia="Times New Roman" w:hAnsi="Segoe UI" w:cs="Segoe UI"/>
@@ -2853,7 +3016,7 @@
           <w:delText>Trazendo à baila</w:delText>
         </w:r>
       </w:del>
-      <w:ins w:id="9" w:author="Beatriz Almeida" w:date="2020-06-25T12:48:00Z">
+      <w:ins w:id="25" w:author="Beatriz Almeida" w:date="2020-06-25T12:48:00Z">
         <w:r>
           <w:rPr>
             <w:rFonts w:ascii="Segoe UI" w:eastAsia="Times New Roman" w:hAnsi="Segoe UI" w:cs="Segoe UI"/>
@@ -2899,7 +3062,7 @@
         </w:rPr>
         <w:t xml:space="preserve">33 – Embora nos casos de contratos administrativos o entendimento seja claro quanto à disponibilização do inteiro teor do contrato, a discussão gira em torno </w:t>
       </w:r>
-      <w:ins w:id="10" w:author="Beatriz Almeida" w:date="2020-06-25T12:49:00Z">
+      <w:ins w:id="26" w:author="Beatriz Almeida" w:date="2020-06-25T12:49:00Z">
         <w:r>
           <w:rPr>
             <w:rFonts w:ascii="Segoe UI" w:eastAsia="Times New Roman" w:hAnsi="Segoe UI" w:cs="Segoe UI"/>
@@ -2911,7 +3074,7 @@
           <w:t xml:space="preserve">da necessidade ou não de </w:t>
         </w:r>
       </w:ins>
-      <w:ins w:id="11" w:author="Beatriz Almeida" w:date="2020-06-25T12:50:00Z">
+      <w:ins w:id="27" w:author="Beatriz Almeida" w:date="2020-06-25T12:50:00Z">
         <w:r>
           <w:rPr>
             <w:rFonts w:ascii="Segoe UI" w:eastAsia="Times New Roman" w:hAnsi="Segoe UI" w:cs="Segoe UI"/>
@@ -2923,7 +3086,7 @@
           <w:t>serem di</w:t>
         </w:r>
       </w:ins>
-      <w:ins w:id="12" w:author="Beatriz Almeida" w:date="2020-06-25T12:51:00Z">
+      <w:ins w:id="28" w:author="Beatriz Almeida" w:date="2020-06-25T12:51:00Z">
         <w:r>
           <w:rPr>
             <w:rFonts w:ascii="Segoe UI" w:eastAsia="Times New Roman" w:hAnsi="Segoe UI" w:cs="Segoe UI"/>
@@ -2935,7 +3098,7 @@
           <w:t xml:space="preserve">vulgadas </w:t>
         </w:r>
       </w:ins>
-      <w:del w:id="13" w:author="Beatriz Almeida" w:date="2020-06-25T12:51:00Z">
+      <w:del w:id="29" w:author="Beatriz Almeida" w:date="2020-06-25T12:51:00Z">
         <w:r>
           <w:rPr>
             <w:rFonts w:ascii="Segoe UI" w:eastAsia="Times New Roman" w:hAnsi="Segoe UI" w:cs="Segoe UI"/>
@@ -2957,7 +3120,7 @@
         </w:rPr>
         <w:t xml:space="preserve">determinadas informações pessoais, como </w:t>
       </w:r>
-      <w:ins w:id="14" w:author="Beatriz Almeida" w:date="2020-06-25T12:51:00Z">
+      <w:ins w:id="30" w:author="Beatriz Almeida" w:date="2020-06-25T12:51:00Z">
         <w:r>
           <w:rPr>
             <w:rFonts w:ascii="Segoe UI" w:eastAsia="Times New Roman" w:hAnsi="Segoe UI" w:cs="Segoe UI"/>
@@ -2979,7 +3142,7 @@
         </w:rPr>
         <w:t>endereço residencial</w:t>
       </w:r>
-      <w:ins w:id="15" w:author="Beatriz Almeida" w:date="2020-06-25T12:51:00Z">
+      <w:ins w:id="31" w:author="Beatriz Almeida" w:date="2020-06-25T12:51:00Z">
         <w:r>
           <w:rPr>
             <w:rFonts w:ascii="Segoe UI" w:eastAsia="Times New Roman" w:hAnsi="Segoe UI" w:cs="Segoe UI"/>
@@ -2991,7 +3154,7 @@
           <w:t xml:space="preserve"> e o documento de identidade.</w:t>
         </w:r>
       </w:ins>
-      <w:del w:id="16" w:author="Beatriz Almeida" w:date="2020-06-25T12:51:00Z">
+      <w:del w:id="32" w:author="Beatriz Almeida" w:date="2020-06-25T12:51:00Z">
         <w:r>
           <w:rPr>
             <w:rFonts w:ascii="Segoe UI" w:eastAsia="Times New Roman" w:hAnsi="Segoe UI" w:cs="Segoe UI"/>
@@ -3027,7 +3190,7 @@
         </w:rPr>
         <w:t xml:space="preserve">34 – Consta na LAI, </w:t>
       </w:r>
-      <w:ins w:id="17" w:author="Beatriz Almeida" w:date="2020-06-25T12:52:00Z">
+      <w:ins w:id="33" w:author="Beatriz Almeida" w:date="2020-06-25T12:52:00Z">
         <w:r>
           <w:rPr>
             <w:rFonts w:ascii="Segoe UI" w:eastAsia="Times New Roman" w:hAnsi="Segoe UI" w:cs="Segoe UI"/>
@@ -3085,7 +3248,7 @@
         </w:rPr>
         <w:t xml:space="preserve">35 – </w:t>
       </w:r>
-      <w:ins w:id="18" w:author="Beatriz Almeida" w:date="2020-06-25T12:52:00Z">
+      <w:ins w:id="34" w:author="Beatriz Almeida" w:date="2020-06-25T12:52:00Z">
         <w:r>
           <w:rPr>
             <w:rFonts w:ascii="Segoe UI" w:eastAsia="Times New Roman" w:hAnsi="Segoe UI" w:cs="Segoe UI"/>
@@ -3129,7 +3292,7 @@
           <w:t>entende-se que n</w:t>
         </w:r>
       </w:ins>
-      <w:del w:id="19" w:author="Beatriz Almeida" w:date="2020-06-25T12:52:00Z">
+      <w:del w:id="35" w:author="Beatriz Almeida" w:date="2020-06-25T12:52:00Z">
         <w:r>
           <w:rPr>
             <w:rFonts w:ascii="Segoe UI" w:eastAsia="Times New Roman" w:hAnsi="Segoe UI" w:cs="Segoe UI"/>
@@ -3151,7 +3314,7 @@
         </w:rPr>
         <w:t xml:space="preserve">os casos em que o endereço residencial </w:t>
       </w:r>
-      <w:ins w:id="20" w:author="Beatriz Almeida" w:date="2020-06-25T12:54:00Z">
+      <w:ins w:id="36" w:author="Beatriz Almeida" w:date="2020-06-25T12:54:00Z">
         <w:r>
           <w:rPr>
             <w:rFonts w:ascii="Segoe UI" w:eastAsia="Times New Roman" w:hAnsi="Segoe UI" w:cs="Segoe UI"/>
@@ -3173,7 +3336,7 @@
         </w:rPr>
         <w:t>constar</w:t>
       </w:r>
-      <w:ins w:id="21" w:author="Beatriz Almeida" w:date="2020-06-25T12:54:00Z">
+      <w:ins w:id="37" w:author="Beatriz Almeida" w:date="2020-06-25T12:54:00Z">
         <w:r>
           <w:rPr>
             <w:rFonts w:ascii="Segoe UI" w:eastAsia="Times New Roman" w:hAnsi="Segoe UI" w:cs="Segoe UI"/>
@@ -3195,7 +3358,7 @@
         </w:rPr>
         <w:t xml:space="preserve"> nos contratos</w:t>
       </w:r>
-      <w:ins w:id="22" w:author="Beatriz Almeida" w:date="2020-06-25T12:54:00Z">
+      <w:ins w:id="38" w:author="Beatriz Almeida" w:date="2020-06-25T12:54:00Z">
         <w:r>
           <w:rPr>
             <w:rFonts w:ascii="Segoe UI" w:eastAsia="Times New Roman" w:hAnsi="Segoe UI" w:cs="Segoe UI"/>
@@ -3217,7 +3380,7 @@
         </w:rPr>
         <w:t xml:space="preserve"> </w:t>
       </w:r>
-      <w:del w:id="23" w:author="Beatriz Almeida" w:date="2020-06-25T12:54:00Z">
+      <w:del w:id="39" w:author="Beatriz Almeida" w:date="2020-06-25T12:54:00Z">
         <w:r>
           <w:rPr>
             <w:rFonts w:ascii="Segoe UI" w:eastAsia="Times New Roman" w:hAnsi="Segoe UI" w:cs="Segoe UI"/>
@@ -3229,7 +3392,7 @@
           <w:delText>entende-se, objetivando </w:delText>
         </w:r>
       </w:del>
-      <w:del w:id="24" w:author="Beatriz Almeida" w:date="2020-06-25T12:52:00Z">
+      <w:del w:id="40" w:author="Beatriz Almeida" w:date="2020-06-25T12:52:00Z">
         <w:r>
           <w:rPr>
             <w:rFonts w:ascii="Segoe UI" w:eastAsia="Times New Roman" w:hAnsi="Segoe UI" w:cs="Segoe UI"/>
@@ -3263,7 +3426,7 @@
         </w:rPr>
         <w:t xml:space="preserve"> </w:t>
       </w:r>
-      <w:del w:id="25" w:author="Beatriz Almeida" w:date="2020-06-25T12:54:00Z">
+      <w:del w:id="41" w:author="Beatriz Almeida" w:date="2020-06-25T12:54:00Z">
         <w:r>
           <w:rPr>
             <w:rFonts w:ascii="Segoe UI" w:eastAsia="Times New Roman" w:hAnsi="Segoe UI" w:cs="Segoe UI"/>
@@ -3275,7 +3438,7 @@
           <w:delText xml:space="preserve">que seja </w:delText>
         </w:r>
       </w:del>
-      <w:ins w:id="26" w:author="Beatriz Almeida" w:date="2020-06-25T12:54:00Z">
+      <w:ins w:id="42" w:author="Beatriz Almeida" w:date="2020-06-25T12:54:00Z">
         <w:r>
           <w:rPr>
             <w:rFonts w:ascii="Segoe UI" w:eastAsia="Times New Roman" w:hAnsi="Segoe UI" w:cs="Segoe UI"/>
@@ -3297,7 +3460,7 @@
         </w:rPr>
         <w:t xml:space="preserve">utilizada a ocultação </w:t>
       </w:r>
-      <w:del w:id="27" w:author="Beatriz Almeida" w:date="2020-06-25T12:55:00Z">
+      <w:del w:id="43" w:author="Beatriz Almeida" w:date="2020-06-25T12:55:00Z">
         <w:r>
           <w:rPr>
             <w:rFonts w:ascii="Segoe UI" w:eastAsia="Times New Roman" w:hAnsi="Segoe UI" w:cs="Segoe UI"/>
@@ -3309,7 +3472,7 @@
           <w:delText xml:space="preserve">do endereço residencial </w:delText>
         </w:r>
       </w:del>
-      <w:ins w:id="28" w:author="Beatriz Almeida" w:date="2020-06-25T12:55:00Z">
+      <w:ins w:id="44" w:author="Beatriz Almeida" w:date="2020-06-25T12:55:00Z">
         <w:r>
           <w:rPr>
             <w:rFonts w:ascii="Segoe UI" w:eastAsia="Times New Roman" w:hAnsi="Segoe UI" w:cs="Segoe UI"/>
@@ -3345,7 +3508,7 @@
           <w:lang w:eastAsia="pt-BR"/>
         </w:rPr>
       </w:pPr>
-      <w:commentRangeStart w:id="29"/>
+      <w:commentRangeStart w:id="45"/>
       <w:r>
         <w:rPr>
           <w:rFonts w:ascii="Segoe UI" w:eastAsia="Times New Roman" w:hAnsi="Segoe UI" w:cs="Segoe UI"/>
@@ -3356,12 +3519,12 @@
         </w:rPr>
         <w:t xml:space="preserve">36 </w:t>
       </w:r>
-      <w:commentRangeEnd w:id="29"/>
+      <w:commentRangeEnd w:id="45"/>
       <w:r>
         <w:rPr>
           <w:rStyle w:val="Refdecomentrio"/>
         </w:rPr>
-        <w:commentReference w:id="29"/>
+        <w:commentReference w:id="45"/>
       </w:r>
       <w:r>
         <w:rPr>
@@ -3373,7 +3536,7 @@
         </w:rPr>
         <w:t xml:space="preserve">– Dessarte, sugere-se a manutenção da </w:t>
       </w:r>
-      <w:del w:id="30" w:author="Beatriz Almeida" w:date="2020-06-25T12:58:00Z">
+      <w:del w:id="46" w:author="Beatriz Almeida" w:date="2020-06-25T12:58:00Z">
         <w:r>
           <w:rPr>
             <w:rFonts w:ascii="Segoe UI" w:eastAsia="Times New Roman" w:hAnsi="Segoe UI" w:cs="Segoe UI"/>
@@ -3385,7 +3548,7 @@
           <w:delText xml:space="preserve">divulgação </w:delText>
         </w:r>
       </w:del>
-      <w:ins w:id="31" w:author="Beatriz Almeida" w:date="2020-06-25T12:58:00Z">
+      <w:ins w:id="47" w:author="Beatriz Almeida" w:date="2020-06-25T12:58:00Z">
         <w:r>
           <w:rPr>
             <w:rFonts w:ascii="Segoe UI" w:eastAsia="Times New Roman" w:hAnsi="Segoe UI" w:cs="Segoe UI"/>
@@ -3417,7 +3580,7 @@
         </w:rPr>
         <w:t>da íntegra do contrato sendo descaracterizado</w:t>
       </w:r>
-      <w:ins w:id="32" w:author="Beatriz Almeida" w:date="2020-06-25T12:56:00Z">
+      <w:ins w:id="48" w:author="Beatriz Almeida" w:date="2020-06-25T12:56:00Z">
         <w:r>
           <w:rPr>
             <w:rFonts w:ascii="Segoe UI" w:eastAsia="Times New Roman" w:hAnsi="Segoe UI" w:cs="Segoe UI"/>
@@ -3439,7 +3602,7 @@
         </w:rPr>
         <w:t xml:space="preserve"> ou ocultado</w:t>
       </w:r>
-      <w:ins w:id="33" w:author="Beatriz Almeida" w:date="2020-06-25T12:56:00Z">
+      <w:ins w:id="49" w:author="Beatriz Almeida" w:date="2020-06-25T12:56:00Z">
         <w:r>
           <w:rPr>
             <w:rFonts w:ascii="Segoe UI" w:eastAsia="Times New Roman" w:hAnsi="Segoe UI" w:cs="Segoe UI"/>
@@ -3461,7 +3624,7 @@
         </w:rPr>
         <w:t xml:space="preserve"> </w:t>
       </w:r>
-      <w:ins w:id="34" w:author="Beatriz Almeida" w:date="2020-06-25T12:56:00Z">
+      <w:ins w:id="50" w:author="Beatriz Almeida" w:date="2020-06-25T12:56:00Z">
         <w:r>
           <w:rPr>
             <w:rFonts w:ascii="Segoe UI" w:eastAsia="Times New Roman" w:hAnsi="Segoe UI" w:cs="Segoe UI"/>
@@ -3473,7 +3636,7 @@
           <w:t xml:space="preserve">os dados pessoais que não o nome e o CPF </w:t>
         </w:r>
       </w:ins>
-      <w:del w:id="35" w:author="Beatriz Almeida" w:date="2020-06-25T12:56:00Z">
+      <w:del w:id="51" w:author="Beatriz Almeida" w:date="2020-06-25T12:56:00Z">
         <w:r>
           <w:rPr>
             <w:rFonts w:ascii="Segoe UI" w:eastAsia="Times New Roman" w:hAnsi="Segoe UI" w:cs="Segoe UI"/>
@@ -3493,9 +3656,9 @@
           <w:szCs w:val="24"/>
           <w:lang w:eastAsia="pt-BR"/>
         </w:rPr>
-        <w:t xml:space="preserve">do representante legal do órgão ou entidade, quando houver, considerando que o endereço residencial diferentemente do endereço institucional ou comercial, não decorre da relação da pessoa com o Estado, mas diz respeito </w:t>
-      </w:r>
-      <w:del w:id="36" w:author="Beatriz Almeida" w:date="2020-06-25T12:55:00Z">
+        <w:t>do representante legal do órgão</w:t>
+      </w:r>
+      <w:del w:id="52" w:author="André Luiz Guimarães Amorim" w:date="2020-06-25T14:31:00Z">
         <w:r>
           <w:rPr>
             <w:rFonts w:ascii="Segoe UI" w:eastAsia="Times New Roman" w:hAnsi="Segoe UI" w:cs="Segoe UI"/>
@@ -3504,10 +3667,152 @@
             <w:szCs w:val="24"/>
             <w:lang w:eastAsia="pt-BR"/>
           </w:rPr>
+          <w:delText xml:space="preserve"> ou</w:delText>
+        </w:r>
+      </w:del>
+      <w:ins w:id="53" w:author="André Luiz Guimarães Amorim" w:date="2020-06-25T14:31:00Z">
+        <w:r>
+          <w:rPr>
+            <w:rFonts w:ascii="Segoe UI" w:eastAsia="Times New Roman" w:hAnsi="Segoe UI" w:cs="Segoe UI"/>
+            <w:color w:val="24292E"/>
+            <w:sz w:val="24"/>
+            <w:szCs w:val="24"/>
+            <w:lang w:eastAsia="pt-BR"/>
+          </w:rPr>
+          <w:t>,</w:t>
+        </w:r>
+      </w:ins>
+      <w:r>
+        <w:rPr>
+          <w:rFonts w:ascii="Segoe UI" w:eastAsia="Times New Roman" w:hAnsi="Segoe UI" w:cs="Segoe UI"/>
+          <w:color w:val="24292E"/>
+          <w:sz w:val="24"/>
+          <w:szCs w:val="24"/>
+          <w:lang w:eastAsia="pt-BR"/>
+        </w:rPr>
+        <w:t xml:space="preserve"> entidade,</w:t>
+      </w:r>
+      <w:ins w:id="54" w:author="André Luiz Guimarães Amorim" w:date="2020-06-25T14:31:00Z">
+        <w:r>
+          <w:rPr>
+            <w:rFonts w:ascii="Segoe UI" w:eastAsia="Times New Roman" w:hAnsi="Segoe UI" w:cs="Segoe UI"/>
+            <w:color w:val="24292E"/>
+            <w:sz w:val="24"/>
+            <w:szCs w:val="24"/>
+            <w:lang w:eastAsia="pt-BR"/>
+          </w:rPr>
+          <w:t xml:space="preserve"> ou contratado</w:t>
+        </w:r>
+      </w:ins>
+      <w:r>
+        <w:rPr>
+          <w:rFonts w:ascii="Segoe UI" w:eastAsia="Times New Roman" w:hAnsi="Segoe UI" w:cs="Segoe UI"/>
+          <w:color w:val="24292E"/>
+          <w:sz w:val="24"/>
+          <w:szCs w:val="24"/>
+          <w:lang w:eastAsia="pt-BR"/>
+        </w:rPr>
+        <w:t xml:space="preserve"> quando houver, considerando que o endereço </w:t>
+      </w:r>
+      <w:proofErr w:type="gramStart"/>
+      <w:r>
+        <w:rPr>
+          <w:rFonts w:ascii="Segoe UI" w:eastAsia="Times New Roman" w:hAnsi="Segoe UI" w:cs="Segoe UI"/>
+          <w:color w:val="24292E"/>
+          <w:sz w:val="24"/>
+          <w:szCs w:val="24"/>
+          <w:lang w:eastAsia="pt-BR"/>
+        </w:rPr>
+        <w:t xml:space="preserve">residencial </w:t>
+      </w:r>
+      <w:ins w:id="55" w:author="André Luiz Guimarães Amorim" w:date="2020-06-25T14:31:00Z">
+        <w:r>
+          <w:rPr>
+            <w:rFonts w:ascii="Segoe UI" w:eastAsia="Times New Roman" w:hAnsi="Segoe UI" w:cs="Segoe UI"/>
+            <w:color w:val="24292E"/>
+            <w:sz w:val="24"/>
+            <w:szCs w:val="24"/>
+            <w:lang w:eastAsia="pt-BR"/>
+          </w:rPr>
+          <w:t xml:space="preserve"> –</w:t>
+        </w:r>
+        <w:proofErr w:type="gramEnd"/>
+        <w:r>
+          <w:rPr>
+            <w:rFonts w:ascii="Segoe UI" w:eastAsia="Times New Roman" w:hAnsi="Segoe UI" w:cs="Segoe UI"/>
+            <w:color w:val="24292E"/>
+            <w:sz w:val="24"/>
+            <w:szCs w:val="24"/>
+            <w:lang w:eastAsia="pt-BR"/>
+          </w:rPr>
+          <w:t xml:space="preserve"> </w:t>
+        </w:r>
+      </w:ins>
+      <w:r>
+        <w:rPr>
+          <w:rFonts w:ascii="Segoe UI" w:eastAsia="Times New Roman" w:hAnsi="Segoe UI" w:cs="Segoe UI"/>
+          <w:color w:val="24292E"/>
+          <w:sz w:val="24"/>
+          <w:szCs w:val="24"/>
+          <w:lang w:eastAsia="pt-BR"/>
+        </w:rPr>
+        <w:t>diferentemente do endereço institucional ou comercial</w:t>
+      </w:r>
+      <w:ins w:id="56" w:author="André Luiz Guimarães Amorim" w:date="2020-06-25T14:31:00Z">
+        <w:r>
+          <w:rPr>
+            <w:rFonts w:ascii="Segoe UI" w:eastAsia="Times New Roman" w:hAnsi="Segoe UI" w:cs="Segoe UI"/>
+            <w:color w:val="24292E"/>
+            <w:sz w:val="24"/>
+            <w:szCs w:val="24"/>
+            <w:lang w:eastAsia="pt-BR"/>
+          </w:rPr>
+          <w:t xml:space="preserve"> </w:t>
+        </w:r>
+        <w:r>
+          <w:rPr>
+            <w:rFonts w:ascii="Segoe UI" w:eastAsia="Times New Roman" w:hAnsi="Segoe UI" w:cs="Segoe UI"/>
+            <w:color w:val="24292E"/>
+            <w:sz w:val="24"/>
+            <w:szCs w:val="24"/>
+            <w:lang w:eastAsia="pt-BR"/>
+          </w:rPr>
+          <w:t>–</w:t>
+        </w:r>
+        <w:r>
+          <w:rPr>
+            <w:rFonts w:ascii="Segoe UI" w:eastAsia="Times New Roman" w:hAnsi="Segoe UI" w:cs="Segoe UI"/>
+            <w:color w:val="24292E"/>
+            <w:sz w:val="24"/>
+            <w:szCs w:val="24"/>
+            <w:lang w:eastAsia="pt-BR"/>
+          </w:rPr>
+          <w:t xml:space="preserve"> </w:t>
+        </w:r>
+      </w:ins>
+      <w:r>
+        <w:rPr>
+          <w:rFonts w:ascii="Segoe UI" w:eastAsia="Times New Roman" w:hAnsi="Segoe UI" w:cs="Segoe UI"/>
+          <w:color w:val="24292E"/>
+          <w:sz w:val="24"/>
+          <w:szCs w:val="24"/>
+          <w:lang w:eastAsia="pt-BR"/>
+        </w:rPr>
+        <w:t xml:space="preserve">, não decorre da relação da pessoa com o Estado, mas diz respeito </w:t>
+      </w:r>
+      <w:del w:id="57" w:author="Beatriz Almeida" w:date="2020-06-25T12:55:00Z">
+        <w:r>
+          <w:rPr>
+            <w:rFonts w:ascii="Segoe UI" w:eastAsia="Times New Roman" w:hAnsi="Segoe UI" w:cs="Segoe UI"/>
+            <w:color w:val="24292E"/>
+            <w:sz w:val="24"/>
+            <w:szCs w:val="24"/>
+            <w:lang w:eastAsia="pt-BR"/>
+          </w:rPr>
           <w:delText xml:space="preserve">a </w:delText>
         </w:r>
       </w:del>
-      <w:ins w:id="37" w:author="Beatriz Almeida" w:date="2020-06-25T12:55:00Z">
+      <w:ins w:id="58" w:author="Beatriz Almeida" w:date="2020-06-25T12:55:00Z">
         <w:r>
           <w:rPr>
             <w:rFonts w:ascii="Segoe UI" w:eastAsia="Times New Roman" w:hAnsi="Segoe UI" w:cs="Segoe UI"/>
@@ -4479,28 +4784,18 @@
         </w:rPr>
         <w:t xml:space="preserve">49- Diante do exposto, </w:t>
       </w:r>
-      <w:proofErr w:type="spellStart"/>
-      <w:r>
-        <w:rPr>
-          <w:rFonts w:ascii="Segoe UI" w:eastAsia="Times New Roman" w:hAnsi="Segoe UI" w:cs="Segoe UI"/>
-          <w:color w:val="24292E"/>
-          <w:sz w:val="24"/>
-          <w:szCs w:val="24"/>
-          <w:lang w:eastAsia="pt-BR"/>
-        </w:rPr>
-        <w:t>s.m.j</w:t>
-      </w:r>
-      <w:proofErr w:type="spellEnd"/>
-      <w:r>
-        <w:rPr>
-          <w:rFonts w:ascii="Segoe UI" w:eastAsia="Times New Roman" w:hAnsi="Segoe UI" w:cs="Segoe UI"/>
-          <w:color w:val="24292E"/>
-          <w:sz w:val="24"/>
-          <w:szCs w:val="24"/>
-          <w:lang w:eastAsia="pt-BR"/>
-        </w:rPr>
-        <w:t xml:space="preserve">, </w:t>
-      </w:r>
+      <w:del w:id="59" w:author="André Luiz Guimarães Amorim" w:date="2020-06-25T14:32:00Z">
+        <w:r>
+          <w:rPr>
+            <w:rFonts w:ascii="Segoe UI" w:eastAsia="Times New Roman" w:hAnsi="Segoe UI" w:cs="Segoe UI"/>
+            <w:color w:val="24292E"/>
+            <w:sz w:val="24"/>
+            <w:szCs w:val="24"/>
+            <w:lang w:eastAsia="pt-BR"/>
+          </w:rPr>
+          <w:delText xml:space="preserve">s.m.j, </w:delText>
+        </w:r>
+      </w:del>
       <w:r>
         <w:rPr>
           <w:rFonts w:ascii="Segoe UI" w:eastAsia="Times New Roman" w:hAnsi="Segoe UI" w:cs="Segoe UI"/>
@@ -4654,7 +4949,7 @@
         </w:rPr>
         <w:t>Em caso negativo, em quais</w:t>
       </w:r>
-      <w:ins w:id="38" w:author="Beatriz Almeida" w:date="2020-06-25T13:00:00Z">
+      <w:ins w:id="60" w:author="Beatriz Almeida" w:date="2020-06-25T13:00:00Z">
         <w:r>
           <w:rPr>
             <w:rFonts w:ascii="Segoe UI" w:eastAsia="Times New Roman" w:hAnsi="Segoe UI" w:cs="Segoe UI"/>
@@ -4827,15 +5122,15 @@
         <w:spacing w:after="240" w:line="240" w:lineRule="auto"/>
         <w:jc w:val="both"/>
         <w:rPr>
-          <w:del w:id="39" w:author="Beatriz Almeida" w:date="2020-06-25T13:03:00Z"/>
-          <w:rFonts w:ascii="Segoe UI" w:eastAsia="Times New Roman" w:hAnsi="Segoe UI" w:cs="Segoe UI"/>
-          <w:color w:val="24292E"/>
-          <w:sz w:val="24"/>
-          <w:szCs w:val="24"/>
-          <w:lang w:eastAsia="pt-BR"/>
-        </w:rPr>
-      </w:pPr>
-      <w:del w:id="40" w:author="Beatriz Almeida" w:date="2020-06-25T13:03:00Z">
+          <w:del w:id="61" w:author="Beatriz Almeida" w:date="2020-06-25T13:03:00Z"/>
+          <w:rFonts w:ascii="Segoe UI" w:eastAsia="Times New Roman" w:hAnsi="Segoe UI" w:cs="Segoe UI"/>
+          <w:color w:val="24292E"/>
+          <w:sz w:val="24"/>
+          <w:szCs w:val="24"/>
+          <w:lang w:eastAsia="pt-BR"/>
+        </w:rPr>
+      </w:pPr>
+      <w:del w:id="62" w:author="Beatriz Almeida" w:date="2020-06-25T13:03:00Z">
         <w:r>
           <w:rPr>
             <w:rFonts w:ascii="Segoe UI" w:eastAsia="Times New Roman" w:hAnsi="Segoe UI" w:cs="Segoe UI"/>
@@ -4858,15 +5153,15 @@
         <w:spacing w:before="240" w:after="240" w:line="240" w:lineRule="auto"/>
         <w:jc w:val="both"/>
         <w:rPr>
-          <w:del w:id="41" w:author="Beatriz Almeida" w:date="2020-06-25T13:03:00Z"/>
-          <w:rFonts w:ascii="Segoe UI" w:eastAsia="Times New Roman" w:hAnsi="Segoe UI" w:cs="Segoe UI"/>
-          <w:color w:val="24292E"/>
-          <w:sz w:val="24"/>
-          <w:szCs w:val="24"/>
-          <w:lang w:eastAsia="pt-BR"/>
-        </w:rPr>
-      </w:pPr>
-      <w:del w:id="42" w:author="Beatriz Almeida" w:date="2020-06-25T13:03:00Z">
+          <w:del w:id="63" w:author="Beatriz Almeida" w:date="2020-06-25T13:03:00Z"/>
+          <w:rFonts w:ascii="Segoe UI" w:eastAsia="Times New Roman" w:hAnsi="Segoe UI" w:cs="Segoe UI"/>
+          <w:color w:val="24292E"/>
+          <w:sz w:val="24"/>
+          <w:szCs w:val="24"/>
+          <w:lang w:eastAsia="pt-BR"/>
+        </w:rPr>
+      </w:pPr>
+      <w:del w:id="64" w:author="Beatriz Almeida" w:date="2020-06-25T13:03:00Z">
         <w:r>
           <w:rPr>
             <w:rFonts w:ascii="Segoe UI" w:eastAsia="Times New Roman" w:hAnsi="Segoe UI" w:cs="Segoe UI"/>
@@ -4889,15 +5184,15 @@
         <w:spacing w:before="240" w:after="240" w:line="240" w:lineRule="auto"/>
         <w:jc w:val="both"/>
         <w:rPr>
-          <w:del w:id="43" w:author="Beatriz Almeida" w:date="2020-06-25T13:03:00Z"/>
-          <w:rFonts w:ascii="Segoe UI" w:eastAsia="Times New Roman" w:hAnsi="Segoe UI" w:cs="Segoe UI"/>
-          <w:color w:val="24292E"/>
-          <w:sz w:val="24"/>
-          <w:szCs w:val="24"/>
-          <w:lang w:eastAsia="pt-BR"/>
-        </w:rPr>
-      </w:pPr>
-      <w:del w:id="44" w:author="Beatriz Almeida" w:date="2020-06-25T13:03:00Z">
+          <w:del w:id="65" w:author="Beatriz Almeida" w:date="2020-06-25T13:03:00Z"/>
+          <w:rFonts w:ascii="Segoe UI" w:eastAsia="Times New Roman" w:hAnsi="Segoe UI" w:cs="Segoe UI"/>
+          <w:color w:val="24292E"/>
+          <w:sz w:val="24"/>
+          <w:szCs w:val="24"/>
+          <w:lang w:eastAsia="pt-BR"/>
+        </w:rPr>
+      </w:pPr>
+      <w:del w:id="66" w:author="Beatriz Almeida" w:date="2020-06-25T13:03:00Z">
         <w:r>
           <w:rPr>
             <w:rFonts w:ascii="Segoe UI" w:eastAsia="Times New Roman" w:hAnsi="Segoe UI" w:cs="Segoe UI"/>
@@ -4921,15 +5216,15 @@
         <w:spacing w:before="240" w:after="240" w:line="240" w:lineRule="auto"/>
         <w:jc w:val="both"/>
         <w:rPr>
-          <w:del w:id="45" w:author="Beatriz Almeida" w:date="2020-06-25T13:03:00Z"/>
-          <w:rFonts w:ascii="Segoe UI" w:eastAsia="Times New Roman" w:hAnsi="Segoe UI" w:cs="Segoe UI"/>
-          <w:color w:val="24292E"/>
-          <w:sz w:val="24"/>
-          <w:szCs w:val="24"/>
-          <w:lang w:eastAsia="pt-BR"/>
-        </w:rPr>
-      </w:pPr>
-      <w:del w:id="46" w:author="Beatriz Almeida" w:date="2020-06-25T13:03:00Z">
+          <w:del w:id="67" w:author="Beatriz Almeida" w:date="2020-06-25T13:03:00Z"/>
+          <w:rFonts w:ascii="Segoe UI" w:eastAsia="Times New Roman" w:hAnsi="Segoe UI" w:cs="Segoe UI"/>
+          <w:color w:val="24292E"/>
+          <w:sz w:val="24"/>
+          <w:szCs w:val="24"/>
+          <w:lang w:eastAsia="pt-BR"/>
+        </w:rPr>
+      </w:pPr>
+      <w:del w:id="68" w:author="Beatriz Almeida" w:date="2020-06-25T13:03:00Z">
         <w:r>
           <w:rPr>
             <w:rFonts w:ascii="Segoe UI" w:eastAsia="Times New Roman" w:hAnsi="Segoe UI" w:cs="Segoe UI"/>
@@ -4955,17 +5250,7 @@
           <w:lang w:eastAsia="pt-BR"/>
         </w:rPr>
       </w:pPr>
-      <w:r>
-        <w:rPr>
-          <w:rFonts w:ascii="Segoe UI" w:eastAsia="Times New Roman" w:hAnsi="Segoe UI" w:cs="Segoe UI"/>
-          <w:color w:val="24292E"/>
-          <w:sz w:val="24"/>
-          <w:szCs w:val="24"/>
-          <w:lang w:eastAsia="pt-BR"/>
-        </w:rPr>
-        <w:t>É a posição dest</w:t>
-      </w:r>
-      <w:ins w:id="47" w:author="Beatriz Almeida" w:date="2020-06-25T13:03:00Z">
+      <w:del w:id="69" w:author="André Luiz Guimarães Amorim" w:date="2020-06-25T14:33:00Z">
         <w:r>
           <w:rPr>
             <w:rFonts w:ascii="Segoe UI" w:eastAsia="Times New Roman" w:hAnsi="Segoe UI" w:cs="Segoe UI"/>
@@ -4974,10 +5259,24 @@
             <w:szCs w:val="24"/>
             <w:lang w:eastAsia="pt-BR"/>
           </w:rPr>
-          <w:t>e Grup</w:t>
-        </w:r>
+          <w:delText>É a posição dest</w:delText>
+        </w:r>
+      </w:del>
+      <w:ins w:id="70" w:author="Beatriz Almeida" w:date="2020-06-25T13:03:00Z">
+        <w:del w:id="71" w:author="André Luiz Guimarães Amorim" w:date="2020-06-25T14:33:00Z">
+          <w:r>
+            <w:rPr>
+              <w:rFonts w:ascii="Segoe UI" w:eastAsia="Times New Roman" w:hAnsi="Segoe UI" w:cs="Segoe UI"/>
+              <w:color w:val="24292E"/>
+              <w:sz w:val="24"/>
+              <w:szCs w:val="24"/>
+              <w:lang w:eastAsia="pt-BR"/>
+            </w:rPr>
+            <w:delText>e</w:delText>
+          </w:r>
+        </w:del>
       </w:ins>
-      <w:ins w:id="48" w:author="Beatriz Almeida" w:date="2020-06-25T13:04:00Z">
+      <w:ins w:id="72" w:author="André Luiz Guimarães Amorim" w:date="2020-06-25T14:33:00Z">
         <w:r>
           <w:rPr>
             <w:rFonts w:ascii="Segoe UI" w:eastAsia="Times New Roman" w:hAnsi="Segoe UI" w:cs="Segoe UI"/>
@@ -4986,10 +5285,34 @@
             <w:szCs w:val="24"/>
             <w:lang w:eastAsia="pt-BR"/>
           </w:rPr>
+          <w:t>São as perguntas deste</w:t>
+        </w:r>
+      </w:ins>
+      <w:ins w:id="73" w:author="Beatriz Almeida" w:date="2020-06-25T13:03:00Z">
+        <w:r>
+          <w:rPr>
+            <w:rFonts w:ascii="Segoe UI" w:eastAsia="Times New Roman" w:hAnsi="Segoe UI" w:cs="Segoe UI"/>
+            <w:color w:val="24292E"/>
+            <w:sz w:val="24"/>
+            <w:szCs w:val="24"/>
+            <w:lang w:eastAsia="pt-BR"/>
+          </w:rPr>
+          <w:t xml:space="preserve"> Grup</w:t>
+        </w:r>
+      </w:ins>
+      <w:ins w:id="74" w:author="Beatriz Almeida" w:date="2020-06-25T13:04:00Z">
+        <w:r>
+          <w:rPr>
+            <w:rFonts w:ascii="Segoe UI" w:eastAsia="Times New Roman" w:hAnsi="Segoe UI" w:cs="Segoe UI"/>
+            <w:color w:val="24292E"/>
+            <w:sz w:val="24"/>
+            <w:szCs w:val="24"/>
+            <w:lang w:eastAsia="pt-BR"/>
+          </w:rPr>
           <w:t>o de Trabalho</w:t>
         </w:r>
       </w:ins>
-      <w:del w:id="49" w:author="Beatriz Almeida" w:date="2020-06-25T13:03:00Z">
+      <w:del w:id="75" w:author="Beatriz Almeida" w:date="2020-06-25T13:03:00Z">
         <w:r>
           <w:rPr>
             <w:rFonts w:ascii="Segoe UI" w:eastAsia="Times New Roman" w:hAnsi="Segoe UI" w:cs="Segoe UI"/>
@@ -5025,7 +5348,7 @@
           <w:lang w:eastAsia="pt-BR"/>
         </w:rPr>
       </w:pPr>
-      <w:del w:id="50" w:author="Beatriz Almeida" w:date="2020-06-25T13:04:00Z">
+      <w:del w:id="76" w:author="Beatriz Almeida" w:date="2020-06-25T13:04:00Z">
         <w:r>
           <w:rPr>
             <w:rFonts w:ascii="Segoe UI" w:eastAsia="Times New Roman" w:hAnsi="Segoe UI" w:cs="Segoe UI"/>
@@ -5118,7 +5441,7 @@
           <w:lang w:eastAsia="pt-BR"/>
         </w:rPr>
       </w:pPr>
-      <w:hyperlink r:id="rId9" w:anchor="note1ref" w:history="1">
+      <w:hyperlink r:id="rId7" w:anchor="note1ref" w:history="1">
         <w:r>
           <w:rPr>
             <w:rFonts w:ascii="Segoe UI" w:eastAsia="Times New Roman" w:hAnsi="Segoe UI" w:cs="Segoe UI"/>
@@ -5155,7 +5478,7 @@
           <w:lang w:eastAsia="pt-BR"/>
         </w:rPr>
       </w:pPr>
-      <w:hyperlink r:id="rId10" w:anchor="note2ref" w:history="1">
+      <w:hyperlink r:id="rId8" w:anchor="note2ref" w:history="1">
         <w:r>
           <w:rPr>
             <w:rFonts w:ascii="Segoe UI" w:eastAsia="Times New Roman" w:hAnsi="Segoe UI" w:cs="Segoe UI"/>
@@ -5192,7 +5515,7 @@
           <w:lang w:eastAsia="pt-BR"/>
         </w:rPr>
       </w:pPr>
-      <w:hyperlink r:id="rId11" w:anchor="note3ref" w:history="1">
+      <w:hyperlink r:id="rId9" w:anchor="note3ref" w:history="1">
         <w:r>
           <w:rPr>
             <w:rFonts w:ascii="Segoe UI" w:eastAsia="Times New Roman" w:hAnsi="Segoe UI" w:cs="Segoe UI"/>
@@ -5229,7 +5552,7 @@
           <w:lang w:eastAsia="pt-BR"/>
         </w:rPr>
       </w:pPr>
-      <w:hyperlink r:id="rId12" w:anchor="note4ref" w:history="1">
+      <w:hyperlink r:id="rId10" w:anchor="note4ref" w:history="1">
         <w:r>
           <w:rPr>
             <w:rFonts w:ascii="Segoe UI" w:eastAsia="Times New Roman" w:hAnsi="Segoe UI" w:cs="Segoe UI"/>
@@ -5288,7 +5611,7 @@
           <w:lang w:eastAsia="pt-BR"/>
         </w:rPr>
       </w:pPr>
-      <w:hyperlink r:id="rId13" w:anchor="note5ref" w:history="1">
+      <w:hyperlink r:id="rId11" w:anchor="note5ref" w:history="1">
         <w:r>
           <w:rPr>
             <w:rFonts w:ascii="Segoe UI" w:eastAsia="Times New Roman" w:hAnsi="Segoe UI" w:cs="Segoe UI"/>
@@ -5336,7 +5659,7 @@
           <w:lang w:eastAsia="pt-BR"/>
         </w:rPr>
       </w:pPr>
-      <w:hyperlink r:id="rId14" w:anchor="note6ref" w:history="1">
+      <w:hyperlink r:id="rId12" w:anchor="note6ref" w:history="1">
         <w:r>
           <w:rPr>
             <w:rFonts w:ascii="Segoe UI" w:eastAsia="Times New Roman" w:hAnsi="Segoe UI" w:cs="Segoe UI"/>
@@ -5395,7 +5718,7 @@
           <w:lang w:eastAsia="pt-BR"/>
         </w:rPr>
       </w:pPr>
-      <w:hyperlink r:id="rId15" w:anchor="note7ref" w:history="1">
+      <w:hyperlink r:id="rId13" w:anchor="note7ref" w:history="1">
         <w:r>
           <w:rPr>
             <w:rFonts w:ascii="Segoe UI" w:eastAsia="Times New Roman" w:hAnsi="Segoe UI" w:cs="Segoe UI"/>
@@ -5418,7 +5741,7 @@
         </w:rPr>
         <w:t>Informação extraída da resposta ao recurso de 1º instancia proferido pela Controladoria-Geral da União relativo ao pedido </w:t>
       </w:r>
-      <w:hyperlink r:id="rId16" w:history="1">
+      <w:hyperlink r:id="rId14" w:history="1">
         <w:r>
           <w:rPr>
             <w:rFonts w:ascii="Segoe UI" w:eastAsia="Times New Roman" w:hAnsi="Segoe UI" w:cs="Segoe UI"/>
@@ -5454,7 +5777,7 @@
           <w:lang w:eastAsia="pt-BR"/>
         </w:rPr>
       </w:pPr>
-      <w:hyperlink r:id="rId17" w:anchor="note8ref" w:history="1">
+      <w:hyperlink r:id="rId15" w:anchor="note8ref" w:history="1">
         <w:r>
           <w:rPr>
             <w:rFonts w:ascii="Segoe UI" w:eastAsia="Times New Roman" w:hAnsi="Segoe UI" w:cs="Segoe UI"/>
@@ -5502,7 +5825,7 @@
           <w:lang w:eastAsia="pt-BR"/>
         </w:rPr>
       </w:pPr>
-      <w:hyperlink r:id="rId18" w:anchor="note9ref" w:history="1">
+      <w:hyperlink r:id="rId16" w:anchor="note9ref" w:history="1">
         <w:r>
           <w:rPr>
             <w:rFonts w:ascii="Segoe UI" w:eastAsia="Times New Roman" w:hAnsi="Segoe UI" w:cs="Segoe UI"/>
@@ -5525,7 +5848,7 @@
         </w:rPr>
         <w:t> Informação extraída da resposta proferida pela Controladoria-Geral da União relativo ao pedido </w:t>
       </w:r>
-      <w:hyperlink r:id="rId19" w:history="1">
+      <w:hyperlink r:id="rId17" w:history="1">
         <w:r>
           <w:rPr>
             <w:rFonts w:ascii="Segoe UI" w:eastAsia="Times New Roman" w:hAnsi="Segoe UI" w:cs="Segoe UI"/>
@@ -5551,7 +5874,7 @@
           <w:lang w:eastAsia="pt-BR"/>
         </w:rPr>
       </w:pPr>
-      <w:hyperlink r:id="rId20" w:anchor="note10ref" w:history="1">
+      <w:hyperlink r:id="rId18" w:anchor="note10ref" w:history="1">
         <w:r>
           <w:rPr>
             <w:rFonts w:ascii="Segoe UI" w:eastAsia="Times New Roman" w:hAnsi="Segoe UI" w:cs="Segoe UI"/>
@@ -5588,7 +5911,7 @@
           <w:lang w:eastAsia="pt-BR"/>
         </w:rPr>
       </w:pPr>
-      <w:hyperlink r:id="rId21" w:anchor="note11ref" w:history="1">
+      <w:hyperlink r:id="rId19" w:anchor="note11ref" w:history="1">
         <w:r>
           <w:rPr>
             <w:rFonts w:ascii="Segoe UI" w:eastAsia="Times New Roman" w:hAnsi="Segoe UI" w:cs="Segoe UI"/>
@@ -5636,7 +5959,7 @@
           <w:lang w:eastAsia="pt-BR"/>
         </w:rPr>
       </w:pPr>
-      <w:hyperlink r:id="rId22" w:anchor="note12ref" w:history="1">
+      <w:hyperlink r:id="rId20" w:anchor="note12ref" w:history="1">
         <w:r>
           <w:rPr>
             <w:rFonts w:ascii="Segoe UI" w:eastAsia="Times New Roman" w:hAnsi="Segoe UI" w:cs="Segoe UI"/>
@@ -5684,7 +6007,7 @@
           <w:lang w:eastAsia="pt-BR"/>
         </w:rPr>
       </w:pPr>
-      <w:hyperlink r:id="rId23" w:anchor="note13ref" w:history="1">
+      <w:hyperlink r:id="rId21" w:anchor="note13ref" w:history="1">
         <w:r>
           <w:rPr>
             <w:rFonts w:ascii="Segoe UI" w:eastAsia="Times New Roman" w:hAnsi="Segoe UI" w:cs="Segoe UI"/>
@@ -5721,7 +6044,7 @@
           <w:lang w:eastAsia="pt-BR"/>
         </w:rPr>
       </w:pPr>
-      <w:hyperlink r:id="rId24" w:anchor="note14ref" w:history="1">
+      <w:hyperlink r:id="rId22" w:anchor="note14ref" w:history="1">
         <w:r>
           <w:rPr>
             <w:rFonts w:ascii="Segoe UI" w:eastAsia="Times New Roman" w:hAnsi="Segoe UI" w:cs="Segoe UI"/>
@@ -5758,7 +6081,7 @@
           <w:lang w:eastAsia="pt-BR"/>
         </w:rPr>
       </w:pPr>
-      <w:hyperlink r:id="rId25" w:anchor="note15ref" w:history="1">
+      <w:hyperlink r:id="rId23" w:anchor="note15ref" w:history="1">
         <w:r>
           <w:rPr>
             <w:rFonts w:ascii="Segoe UI" w:eastAsia="Times New Roman" w:hAnsi="Segoe UI" w:cs="Segoe UI"/>
@@ -5781,7 +6104,7 @@
         </w:rPr>
         <w:t> </w:t>
       </w:r>
-      <w:hyperlink r:id="rId26" w:history="1">
+      <w:hyperlink r:id="rId24" w:history="1">
         <w:r>
           <w:rPr>
             <w:rFonts w:ascii="Segoe UI" w:eastAsia="Times New Roman" w:hAnsi="Segoe UI" w:cs="Segoe UI"/>
@@ -5807,7 +6130,7 @@
           <w:lang w:eastAsia="pt-BR"/>
         </w:rPr>
       </w:pPr>
-      <w:hyperlink r:id="rId27" w:anchor="note16ref" w:history="1">
+      <w:hyperlink r:id="rId25" w:anchor="note16ref" w:history="1">
         <w:r>
           <w:rPr>
             <w:rFonts w:ascii="Segoe UI" w:eastAsia="Times New Roman" w:hAnsi="Segoe UI" w:cs="Segoe UI"/>
@@ -5830,7 +6153,7 @@
         </w:rPr>
         <w:t> </w:t>
       </w:r>
-      <w:hyperlink r:id="rId28" w:history="1">
+      <w:hyperlink r:id="rId26" w:history="1">
         <w:r>
           <w:rPr>
             <w:rFonts w:ascii="Segoe UI" w:eastAsia="Times New Roman" w:hAnsi="Segoe UI" w:cs="Segoe UI"/>
@@ -5856,7 +6179,7 @@
           <w:lang w:eastAsia="pt-BR"/>
         </w:rPr>
       </w:pPr>
-      <w:hyperlink r:id="rId29" w:anchor="note17ref" w:history="1">
+      <w:hyperlink r:id="rId27" w:anchor="note17ref" w:history="1">
         <w:r>
           <w:rPr>
             <w:rFonts w:ascii="Segoe UI" w:eastAsia="Times New Roman" w:hAnsi="Segoe UI" w:cs="Segoe UI"/>
@@ -5879,7 +6202,7 @@
         </w:rPr>
         <w:t> </w:t>
       </w:r>
-      <w:hyperlink r:id="rId30" w:history="1">
+      <w:hyperlink r:id="rId28" w:history="1">
         <w:r>
           <w:rPr>
             <w:rFonts w:ascii="Segoe UI" w:eastAsia="Times New Roman" w:hAnsi="Segoe UI" w:cs="Segoe UI"/>
@@ -5905,7 +6228,7 @@
           <w:lang w:eastAsia="pt-BR"/>
         </w:rPr>
       </w:pPr>
-      <w:hyperlink r:id="rId31" w:anchor="note18ref" w:history="1">
+      <w:hyperlink r:id="rId29" w:anchor="note18ref" w:history="1">
         <w:r>
           <w:rPr>
             <w:rFonts w:ascii="Segoe UI" w:eastAsia="Times New Roman" w:hAnsi="Segoe UI" w:cs="Segoe UI"/>
@@ -5928,7 +6251,7 @@
         </w:rPr>
         <w:t> </w:t>
       </w:r>
-      <w:hyperlink r:id="rId32" w:anchor="caderno-jornal" w:history="1">
+      <w:hyperlink r:id="rId30" w:anchor="caderno-jornal" w:history="1">
         <w:r>
           <w:rPr>
             <w:rFonts w:ascii="Segoe UI" w:eastAsia="Times New Roman" w:hAnsi="Segoe UI" w:cs="Segoe UI"/>
@@ -5954,7 +6277,7 @@
           <w:lang w:eastAsia="pt-BR"/>
         </w:rPr>
       </w:pPr>
-      <w:hyperlink r:id="rId33" w:anchor="note19ref" w:history="1">
+      <w:hyperlink r:id="rId31" w:anchor="note19ref" w:history="1">
         <w:r>
           <w:rPr>
             <w:rFonts w:ascii="Segoe UI" w:eastAsia="Times New Roman" w:hAnsi="Segoe UI" w:cs="Segoe UI"/>
@@ -5977,7 +6300,7 @@
         </w:rPr>
         <w:t> </w:t>
       </w:r>
-      <w:hyperlink r:id="rId34" w:history="1">
+      <w:hyperlink r:id="rId32" w:history="1">
         <w:r>
           <w:rPr>
             <w:rFonts w:ascii="Segoe UI" w:eastAsia="Times New Roman" w:hAnsi="Segoe UI" w:cs="Segoe UI"/>
@@ -6013,7 +6336,7 @@
           <w:lang w:eastAsia="pt-BR"/>
         </w:rPr>
       </w:pPr>
-      <w:hyperlink r:id="rId35" w:anchor="note20ref" w:history="1">
+      <w:hyperlink r:id="rId33" w:anchor="note20ref" w:history="1">
         <w:r>
           <w:rPr>
             <w:rFonts w:ascii="Segoe UI" w:eastAsia="Times New Roman" w:hAnsi="Segoe UI" w:cs="Segoe UI"/>
@@ -6050,7 +6373,7 @@
           <w:lang w:eastAsia="pt-BR"/>
         </w:rPr>
       </w:pPr>
-      <w:hyperlink r:id="rId36" w:anchor="note21ref" w:history="1">
+      <w:hyperlink r:id="rId34" w:anchor="note21ref" w:history="1">
         <w:r>
           <w:rPr>
             <w:rFonts w:ascii="Segoe UI" w:eastAsia="Times New Roman" w:hAnsi="Segoe UI" w:cs="Segoe UI"/>
@@ -6073,7 +6396,7 @@
         </w:rPr>
         <w:t> Art. 7º O Portal da Transparência – </w:t>
       </w:r>
-      <w:hyperlink r:id="rId37" w:history="1">
+      <w:hyperlink r:id="rId35" w:history="1">
         <w:r>
           <w:rPr>
             <w:rFonts w:ascii="Segoe UI" w:eastAsia="Times New Roman" w:hAnsi="Segoe UI" w:cs="Segoe UI"/>
@@ -6109,7 +6432,7 @@
           <w:lang w:eastAsia="pt-BR"/>
         </w:rPr>
       </w:pPr>
-      <w:hyperlink r:id="rId38" w:anchor="note22ref" w:history="1">
+      <w:hyperlink r:id="rId36" w:anchor="note22ref" w:history="1">
         <w:r>
           <w:rPr>
             <w:rFonts w:ascii="Segoe UI" w:eastAsia="Times New Roman" w:hAnsi="Segoe UI" w:cs="Segoe UI"/>
@@ -6132,7 +6455,7 @@
         </w:rPr>
         <w:t> </w:t>
       </w:r>
-      <w:hyperlink r:id="rId39" w:anchor="1" w:history="1">
+      <w:hyperlink r:id="rId37" w:anchor="1" w:history="1">
         <w:r>
           <w:rPr>
             <w:rFonts w:ascii="Segoe UI" w:eastAsia="Times New Roman" w:hAnsi="Segoe UI" w:cs="Segoe UI"/>
@@ -6158,7 +6481,7 @@
           <w:lang w:eastAsia="pt-BR"/>
         </w:rPr>
       </w:pPr>
-      <w:hyperlink r:id="rId40" w:anchor="note23ref" w:history="1">
+      <w:hyperlink r:id="rId38" w:anchor="note23ref" w:history="1">
         <w:r>
           <w:rPr>
             <w:rFonts w:ascii="Segoe UI" w:eastAsia="Times New Roman" w:hAnsi="Segoe UI" w:cs="Segoe UI"/>
@@ -6181,7 +6504,7 @@
         </w:rPr>
         <w:t> </w:t>
       </w:r>
-      <w:hyperlink r:id="rId41" w:anchor="1" w:history="1">
+      <w:hyperlink r:id="rId39" w:anchor="1" w:history="1">
         <w:r>
           <w:rPr>
             <w:rFonts w:ascii="Segoe UI" w:eastAsia="Times New Roman" w:hAnsi="Segoe UI" w:cs="Segoe UI"/>
@@ -6207,7 +6530,7 @@
           <w:lang w:eastAsia="pt-BR"/>
         </w:rPr>
       </w:pPr>
-      <w:hyperlink r:id="rId42" w:anchor="note24ref" w:history="1">
+      <w:hyperlink r:id="rId40" w:anchor="note24ref" w:history="1">
         <w:r>
           <w:rPr>
             <w:rFonts w:ascii="Segoe UI" w:eastAsia="Times New Roman" w:hAnsi="Segoe UI" w:cs="Segoe UI"/>
@@ -6230,7 +6553,7 @@
         </w:rPr>
         <w:t> </w:t>
       </w:r>
-      <w:hyperlink r:id="rId43" w:anchor="/documento/acordao-completo/*/NUMACORDAO%253A1855%2520ANOACORDAO%253A2018/DTRELEVANCIA%2520desc%252C%2520NUMACORDAOINT%2520desc/0/sinonimos%253Dfalse" w:history="1">
+      <w:hyperlink r:id="rId41" w:anchor="/documento/acordao-completo/*/NUMACORDAO%253A1855%2520ANOACORDAO%253A2018/DTRELEVANCIA%2520desc%252C%2520NUMACORDAOINT%2520desc/0/sinonimos%253Dfalse" w:history="1">
         <w:r>
           <w:rPr>
             <w:rFonts w:ascii="Segoe UI" w:eastAsia="Times New Roman" w:hAnsi="Segoe UI" w:cs="Segoe UI"/>
@@ -6256,7 +6579,7 @@
           <w:lang w:eastAsia="pt-BR"/>
         </w:rPr>
       </w:pPr>
-      <w:hyperlink r:id="rId44" w:anchor="note25ref" w:history="1">
+      <w:hyperlink r:id="rId42" w:anchor="note25ref" w:history="1">
         <w:r>
           <w:rPr>
             <w:rFonts w:ascii="Segoe UI" w:eastAsia="Times New Roman" w:hAnsi="Segoe UI" w:cs="Segoe UI"/>
@@ -6279,7 +6602,7 @@
         </w:rPr>
         <w:t> </w:t>
       </w:r>
-      <w:hyperlink r:id="rId45" w:history="1">
+      <w:hyperlink r:id="rId43" w:history="1">
         <w:r>
           <w:rPr>
             <w:rFonts w:ascii="Segoe UI" w:eastAsia="Times New Roman" w:hAnsi="Segoe UI" w:cs="Segoe UI"/>
@@ -6305,7 +6628,7 @@
           <w:lang w:eastAsia="pt-BR"/>
         </w:rPr>
       </w:pPr>
-      <w:hyperlink r:id="rId46" w:anchor="note25ref" w:history="1">
+      <w:hyperlink r:id="rId44" w:anchor="note25ref" w:history="1">
         <w:r>
           <w:rPr>
             <w:rFonts w:ascii="Segoe UI" w:eastAsia="Times New Roman" w:hAnsi="Segoe UI" w:cs="Segoe UI"/>
@@ -6328,7 +6651,7 @@
         </w:rPr>
         <w:t> </w:t>
       </w:r>
-      <w:hyperlink r:id="rId47" w:history="1">
+      <w:hyperlink r:id="rId45" w:history="1">
         <w:r>
           <w:rPr>
             <w:rFonts w:ascii="Segoe UI" w:eastAsia="Times New Roman" w:hAnsi="Segoe UI" w:cs="Segoe UI"/>
@@ -6354,7 +6677,7 @@
           <w:lang w:eastAsia="pt-BR"/>
         </w:rPr>
       </w:pPr>
-      <w:hyperlink r:id="rId48" w:anchor="note27ref" w:history="1">
+      <w:hyperlink r:id="rId46" w:anchor="note27ref" w:history="1">
         <w:r>
           <w:rPr>
             <w:rFonts w:ascii="Segoe UI" w:eastAsia="Times New Roman" w:hAnsi="Segoe UI" w:cs="Segoe UI"/>
@@ -6377,7 +6700,7 @@
         </w:rPr>
         <w:t> </w:t>
       </w:r>
-      <w:hyperlink r:id="rId49" w:history="1">
+      <w:hyperlink r:id="rId47" w:history="1">
         <w:r>
           <w:rPr>
             <w:rFonts w:ascii="Segoe UI" w:eastAsia="Times New Roman" w:hAnsi="Segoe UI" w:cs="Segoe UI"/>
@@ -6403,7 +6726,7 @@
           <w:lang w:eastAsia="pt-BR"/>
         </w:rPr>
       </w:pPr>
-      <w:hyperlink r:id="rId50" w:anchor="note28ref" w:history="1">
+      <w:hyperlink r:id="rId48" w:anchor="note28ref" w:history="1">
         <w:r>
           <w:rPr>
             <w:rFonts w:ascii="Segoe UI" w:eastAsia="Times New Roman" w:hAnsi="Segoe UI" w:cs="Segoe UI"/>
@@ -6426,7 +6749,7 @@
         </w:rPr>
         <w:t> </w:t>
       </w:r>
-      <w:hyperlink r:id="rId51" w:history="1">
+      <w:hyperlink r:id="rId49" w:history="1">
         <w:r>
           <w:rPr>
             <w:rFonts w:ascii="Segoe UI" w:eastAsia="Times New Roman" w:hAnsi="Segoe UI" w:cs="Segoe UI"/>
@@ -6452,7 +6775,7 @@
           <w:lang w:eastAsia="pt-BR"/>
         </w:rPr>
       </w:pPr>
-      <w:hyperlink r:id="rId52" w:anchor="note29ref" w:history="1">
+      <w:hyperlink r:id="rId50" w:anchor="note29ref" w:history="1">
         <w:r>
           <w:rPr>
             <w:rFonts w:ascii="Segoe UI" w:eastAsia="Times New Roman" w:hAnsi="Segoe UI" w:cs="Segoe UI"/>
@@ -6475,7 +6798,7 @@
         </w:rPr>
         <w:t> </w:t>
       </w:r>
-      <w:hyperlink r:id="rId53" w:history="1">
+      <w:hyperlink r:id="rId51" w:history="1">
         <w:r>
           <w:rPr>
             <w:rFonts w:ascii="Segoe UI" w:eastAsia="Times New Roman" w:hAnsi="Segoe UI" w:cs="Segoe UI"/>
@@ -6501,7 +6824,7 @@
           <w:lang w:eastAsia="pt-BR"/>
         </w:rPr>
       </w:pPr>
-      <w:hyperlink r:id="rId54" w:anchor="note30ref" w:history="1">
+      <w:hyperlink r:id="rId52" w:anchor="note30ref" w:history="1">
         <w:r>
           <w:rPr>
             <w:rFonts w:ascii="Segoe UI" w:eastAsia="Times New Roman" w:hAnsi="Segoe UI" w:cs="Segoe UI"/>
@@ -6524,7 +6847,7 @@
         </w:rPr>
         <w:t> </w:t>
       </w:r>
-      <w:hyperlink r:id="rId55" w:history="1">
+      <w:hyperlink r:id="rId53" w:history="1">
         <w:r>
           <w:rPr>
             <w:rFonts w:ascii="Segoe UI" w:eastAsia="Times New Roman" w:hAnsi="Segoe UI" w:cs="Segoe UI"/>
@@ -6550,7 +6873,7 @@
           <w:lang w:eastAsia="pt-BR"/>
         </w:rPr>
       </w:pPr>
-      <w:hyperlink r:id="rId56" w:anchor="note31ref" w:history="1">
+      <w:hyperlink r:id="rId54" w:anchor="note31ref" w:history="1">
         <w:r>
           <w:rPr>
             <w:rFonts w:ascii="Segoe UI" w:eastAsia="Times New Roman" w:hAnsi="Segoe UI" w:cs="Segoe UI"/>
@@ -6587,7 +6910,7 @@
           <w:lang w:eastAsia="pt-BR"/>
         </w:rPr>
       </w:pPr>
-      <w:hyperlink r:id="rId57" w:anchor="note32ref" w:history="1">
+      <w:hyperlink r:id="rId55" w:anchor="note32ref" w:history="1">
         <w:r>
           <w:rPr>
             <w:rFonts w:ascii="Segoe UI" w:eastAsia="Times New Roman" w:hAnsi="Segoe UI" w:cs="Segoe UI"/>
@@ -6624,7 +6947,7 @@
           <w:lang w:eastAsia="pt-BR"/>
         </w:rPr>
       </w:pPr>
-      <w:hyperlink r:id="rId58" w:anchor="note33ref" w:history="1">
+      <w:hyperlink r:id="rId56" w:anchor="note33ref" w:history="1">
         <w:r>
           <w:rPr>
             <w:rFonts w:ascii="Segoe UI" w:eastAsia="Times New Roman" w:hAnsi="Segoe UI" w:cs="Segoe UI"/>
@@ -6647,7 +6970,7 @@
         </w:rPr>
         <w:t> </w:t>
       </w:r>
-      <w:hyperlink r:id="rId59" w:history="1">
+      <w:hyperlink r:id="rId57" w:history="1">
         <w:r>
           <w:rPr>
             <w:rFonts w:ascii="Segoe UI" w:eastAsia="Times New Roman" w:hAnsi="Segoe UI" w:cs="Segoe UI"/>
@@ -6673,7 +6996,7 @@
           <w:lang w:eastAsia="pt-BR"/>
         </w:rPr>
       </w:pPr>
-      <w:hyperlink r:id="rId60" w:anchor="note34ref" w:history="1">
+      <w:hyperlink r:id="rId58" w:anchor="note34ref" w:history="1">
         <w:r>
           <w:rPr>
             <w:rFonts w:ascii="Segoe UI" w:eastAsia="Times New Roman" w:hAnsi="Segoe UI" w:cs="Segoe UI"/>
@@ -6696,7 +7019,7 @@
         </w:rPr>
         <w:t> </w:t>
       </w:r>
-      <w:hyperlink r:id="rId61" w:history="1">
+      <w:hyperlink r:id="rId59" w:history="1">
         <w:r>
           <w:rPr>
             <w:rFonts w:ascii="Segoe UI" w:eastAsia="Times New Roman" w:hAnsi="Segoe UI" w:cs="Segoe UI"/>
@@ -6722,7 +7045,7 @@
           <w:lang w:eastAsia="pt-BR"/>
         </w:rPr>
       </w:pPr>
-      <w:hyperlink r:id="rId62" w:anchor="note35ref" w:history="1">
+      <w:hyperlink r:id="rId60" w:anchor="note35ref" w:history="1">
         <w:r>
           <w:rPr>
             <w:rFonts w:ascii="Segoe UI" w:eastAsia="Times New Roman" w:hAnsi="Segoe UI" w:cs="Segoe UI"/>
@@ -6745,7 +7068,7 @@
         </w:rPr>
         <w:t> </w:t>
       </w:r>
-      <w:hyperlink r:id="rId63" w:history="1">
+      <w:hyperlink r:id="rId61" w:history="1">
         <w:r>
           <w:rPr>
             <w:rFonts w:ascii="Segoe UI" w:eastAsia="Times New Roman" w:hAnsi="Segoe UI" w:cs="Segoe UI"/>
@@ -6771,7 +7094,7 @@
           <w:lang w:eastAsia="pt-BR"/>
         </w:rPr>
       </w:pPr>
-      <w:hyperlink r:id="rId64" w:anchor="note36ref" w:history="1">
+      <w:hyperlink r:id="rId62" w:anchor="note36ref" w:history="1">
         <w:r>
           <w:rPr>
             <w:rFonts w:ascii="Segoe UI" w:eastAsia="Times New Roman" w:hAnsi="Segoe UI" w:cs="Segoe UI"/>
@@ -6794,7 +7117,7 @@
         </w:rPr>
         <w:t> </w:t>
       </w:r>
-      <w:hyperlink r:id="rId65" w:history="1">
+      <w:hyperlink r:id="rId63" w:history="1">
         <w:r>
           <w:rPr>
             <w:rFonts w:ascii="Segoe UI" w:eastAsia="Times New Roman" w:hAnsi="Segoe UI" w:cs="Segoe UI"/>
@@ -6820,7 +7143,7 @@
           <w:lang w:eastAsia="pt-BR"/>
         </w:rPr>
       </w:pPr>
-      <w:hyperlink r:id="rId66" w:anchor="note38ref" w:history="1">
+      <w:hyperlink r:id="rId64" w:anchor="note38ref" w:history="1">
         <w:r>
           <w:rPr>
             <w:rFonts w:ascii="Segoe UI" w:eastAsia="Times New Roman" w:hAnsi="Segoe UI" w:cs="Segoe UI"/>
@@ -6833,7 +7156,7 @@
           <w:t>37</w:t>
         </w:r>
       </w:hyperlink>
-      <w:hyperlink r:id="rId67" w:history="1">
+      <w:hyperlink r:id="rId65" w:history="1">
         <w:r>
           <w:rPr>
             <w:rFonts w:ascii="Segoe UI" w:eastAsia="Times New Roman" w:hAnsi="Segoe UI" w:cs="Segoe UI"/>
@@ -6867,8 +7190,8 @@
 </file>
 
 <file path=word/comments.xml><?xml version="1.0" encoding="utf-8"?>
-<w:comments xmlns:wpc="http://schemas.microsoft.com/office/word/2010/wordprocessingCanvas" xmlns:cx="http://schemas.microsoft.com/office/drawing/2014/chartex" xmlns:cx1="http://schemas.microsoft.com/office/drawing/2015/9/8/chartex" xmlns:cx2="http://schemas.microsoft.com/office/drawing/2015/10/21/chartex" xmlns:cx3="http://schemas.microsoft.com/office/drawing/2016/5/9/chartex" xmlns:cx4="http://schemas.microsoft.com/office/drawing/2016/5/10/chartex" xmlns:cx5="http://schemas.microsoft.com/office/drawing/2016/5/11/chartex" xmlns:cx6="http://schemas.microsoft.com/office/drawing/2016/5/12/chartex" xmlns:cx7="http://schemas.microsoft.com/office/drawing/2016/5/13/chartex" xmlns:cx8="http://schemas.microsoft.com/office/drawing/2016/5/14/chartex" xmlns:mc="http://schemas.openxmlformats.org/markup-compatibility/2006" xmlns:aink="http://schemas.microsoft.com/office/drawing/2016/ink" xmlns:am3d="http://schemas.microsoft.com/office/drawing/2017/model3d" xmlns:o="urn:schemas-microsoft-com:office:office" xmlns:r="http://schemas.openxmlformats.org/officeDocument/2006/relationships" xmlns:m="http://schemas.openxmlformats.org/officeDocument/2006/math" xmlns:v="urn:schemas-microsoft-com:vml" xmlns:wp14="http://schemas.microsoft.com/office/word/2010/wordprocessingDrawing" xmlns:wp="http://schemas.openxmlformats.org/drawingml/2006/wordprocessingDrawing" xmlns:w10="urn:schemas-microsoft-com:office:word" xmlns:w="http://schemas.openxmlformats.org/wordprocessingml/2006/main" xmlns:w14="http://schemas.microsoft.com/office/word/2010/wordml" xmlns:w15="http://schemas.microsoft.com/office/word/2012/wordml" xmlns:w16cex="http://schemas.microsoft.com/office/word/2018/wordml/cex" xmlns:w16cid="http://schemas.microsoft.com/office/word/2016/wordml/cid" xmlns:w16="http://schemas.microsoft.com/office/word/2018/wordml" xmlns:w16se="http://schemas.microsoft.com/office/word/2015/wordml/symex" xmlns:wpg="http://schemas.microsoft.com/office/word/2010/wordprocessingGroup" xmlns:wpi="http://schemas.microsoft.com/office/word/2010/wordprocessingInk" xmlns:wne="http://schemas.microsoft.com/office/word/2006/wordml" xmlns:wps="http://schemas.microsoft.com/office/word/2010/wordprocessingShape" mc:Ignorable="w14 w15 w16se w16cid w16 w16cex wp14">
-  <w:comment w:id="0" w:author="Beatriz Almeida" w:date="2020-06-25T08:54:00Z" w:initials="BA">
+<w:comments xmlns:wpc="http://schemas.microsoft.com/office/word/2010/wordprocessingCanvas" xmlns:mc="http://schemas.openxmlformats.org/markup-compatibility/2006" xmlns:o="urn:schemas-microsoft-com:office:office" xmlns:r="http://schemas.openxmlformats.org/officeDocument/2006/relationships" xmlns:m="http://schemas.openxmlformats.org/officeDocument/2006/math" xmlns:v="urn:schemas-microsoft-com:vml" xmlns:wp14="http://schemas.microsoft.com/office/word/2010/wordprocessingDrawing" xmlns:wp="http://schemas.openxmlformats.org/drawingml/2006/wordprocessingDrawing" xmlns:w10="urn:schemas-microsoft-com:office:word" xmlns:w="http://schemas.openxmlformats.org/wordprocessingml/2006/main" xmlns:w14="http://schemas.microsoft.com/office/word/2010/wordml" xmlns:w15="http://schemas.microsoft.com/office/word/2012/wordml" xmlns:wpg="http://schemas.microsoft.com/office/word/2010/wordprocessingGroup" xmlns:wpi="http://schemas.microsoft.com/office/word/2010/wordprocessingInk" xmlns:wne="http://schemas.microsoft.com/office/word/2006/wordml" xmlns:wps="http://schemas.microsoft.com/office/word/2010/wordprocessingShape" mc:Ignorable="w14 w15 wp14">
+  <w:comment w:id="13" w:author="Beatriz Almeida" w:date="2020-06-25T08:54:00Z" w:initials="BA">
     <w:p>
       <w:pPr>
         <w:pStyle w:val="Textodecomentrio"/>
@@ -6884,7 +7207,7 @@
       </w:r>
     </w:p>
   </w:comment>
-  <w:comment w:id="3" w:author="Beatriz Almeida" w:date="2020-06-25T08:58:00Z" w:initials="BA">
+  <w:comment w:id="19" w:author="Beatriz Almeida" w:date="2020-06-25T08:58:00Z" w:initials="BA">
     <w:p>
       <w:pPr>
         <w:pStyle w:val="Textodecomentrio"/>
@@ -6903,7 +7226,7 @@
       </w:r>
     </w:p>
   </w:comment>
-  <w:comment w:id="29" w:author="Beatriz Almeida" w:date="2020-06-17T15:20:00Z" w:initials="BA">
+  <w:comment w:id="45" w:author="Beatriz Almeida" w:date="2020-06-17T15:20:00Z" w:initials="BA">
     <w:p>
       <w:pPr>
         <w:pStyle w:val="xmsonormal"/>
@@ -7020,7 +7343,7 @@
 </file>
 
 <file path=word/commentsExtended.xml><?xml version="1.0" encoding="utf-8"?>
-<w15:commentsEx xmlns:wpc="http://schemas.microsoft.com/office/word/2010/wordprocessingCanvas" xmlns:cx="http://schemas.microsoft.com/office/drawing/2014/chartex" xmlns:cx1="http://schemas.microsoft.com/office/drawing/2015/9/8/chartex" xmlns:cx2="http://schemas.microsoft.com/office/drawing/2015/10/21/chartex" xmlns:cx3="http://schemas.microsoft.com/office/drawing/2016/5/9/chartex" xmlns:cx4="http://schemas.microsoft.com/office/drawing/2016/5/10/chartex" xmlns:cx5="http://schemas.microsoft.com/office/drawing/2016/5/11/chartex" xmlns:cx6="http://schemas.microsoft.com/office/drawing/2016/5/12/chartex" xmlns:cx7="http://schemas.microsoft.com/office/drawing/2016/5/13/chartex" xmlns:cx8="http://schemas.microsoft.com/office/drawing/2016/5/14/chartex" xmlns:mc="http://schemas.openxmlformats.org/markup-compatibility/2006" xmlns:aink="http://schemas.microsoft.com/office/drawing/2016/ink" xmlns:am3d="http://schemas.microsoft.com/office/drawing/2017/model3d" xmlns:o="urn:schemas-microsoft-com:office:office" xmlns:r="http://schemas.openxmlformats.org/officeDocument/2006/relationships" xmlns:m="http://schemas.openxmlformats.org/officeDocument/2006/math" xmlns:v="urn:schemas-microsoft-com:vml" xmlns:wp14="http://schemas.microsoft.com/office/word/2010/wordprocessingDrawing" xmlns:wp="http://schemas.openxmlformats.org/drawingml/2006/wordprocessingDrawing" xmlns:w10="urn:schemas-microsoft-com:office:word" xmlns:w="http://schemas.openxmlformats.org/wordprocessingml/2006/main" xmlns:w14="http://schemas.microsoft.com/office/word/2010/wordml" xmlns:w15="http://schemas.microsoft.com/office/word/2012/wordml" xmlns:w16cex="http://schemas.microsoft.com/office/word/2018/wordml/cex" xmlns:w16cid="http://schemas.microsoft.com/office/word/2016/wordml/cid" xmlns:w16="http://schemas.microsoft.com/office/word/2018/wordml" xmlns:w16se="http://schemas.microsoft.com/office/word/2015/wordml/symex" xmlns:wpg="http://schemas.microsoft.com/office/word/2010/wordprocessingGroup" xmlns:wpi="http://schemas.microsoft.com/office/word/2010/wordprocessingInk" xmlns:wne="http://schemas.microsoft.com/office/word/2006/wordml" xmlns:wps="http://schemas.microsoft.com/office/word/2010/wordprocessingShape" mc:Ignorable="w14 w15 w16se w16cid w16 w16cex wp14">
+<w15:commentsEx xmlns:wpc="http://schemas.microsoft.com/office/word/2010/wordprocessingCanvas" xmlns:mc="http://schemas.openxmlformats.org/markup-compatibility/2006" xmlns:o="urn:schemas-microsoft-com:office:office" xmlns:r="http://schemas.openxmlformats.org/officeDocument/2006/relationships" xmlns:m="http://schemas.openxmlformats.org/officeDocument/2006/math" xmlns:v="urn:schemas-microsoft-com:vml" xmlns:wp14="http://schemas.microsoft.com/office/word/2010/wordprocessingDrawing" xmlns:wp="http://schemas.openxmlformats.org/drawingml/2006/wordprocessingDrawing" xmlns:w10="urn:schemas-microsoft-com:office:word" xmlns:w="http://schemas.openxmlformats.org/wordprocessingml/2006/main" xmlns:w14="http://schemas.microsoft.com/office/word/2010/wordml" xmlns:w15="http://schemas.microsoft.com/office/word/2012/wordml" xmlns:wpg="http://schemas.microsoft.com/office/word/2010/wordprocessingGroup" xmlns:wpi="http://schemas.microsoft.com/office/word/2010/wordprocessingInk" xmlns:wne="http://schemas.microsoft.com/office/word/2006/wordml" xmlns:wps="http://schemas.microsoft.com/office/word/2010/wordprocessingShape" mc:Ignorable="w14 w15 wp14">
   <w15:commentEx w15:paraId="0C047B51" w15:done="0"/>
   <w15:commentEx w15:paraId="27D056E2" w15:done="0"/>
   <w15:commentEx w15:paraId="1272D766" w15:done="0"/>
@@ -7044,7 +7367,7 @@
 </file>
 
 <file path=word/numbering.xml><?xml version="1.0" encoding="utf-8"?>
-<w:numbering xmlns:wpc="http://schemas.microsoft.com/office/word/2010/wordprocessingCanvas" xmlns:cx="http://schemas.microsoft.com/office/drawing/2014/chartex" xmlns:cx1="http://schemas.microsoft.com/office/drawing/2015/9/8/chartex" xmlns:cx2="http://schemas.microsoft.com/office/drawing/2015/10/21/chartex" xmlns:cx3="http://schemas.microsoft.com/office/drawing/2016/5/9/chartex" xmlns:cx4="http://schemas.microsoft.com/office/drawing/2016/5/10/chartex" xmlns:cx5="http://schemas.microsoft.com/office/drawing/2016/5/11/chartex" xmlns:cx6="http://schemas.microsoft.com/office/drawing/2016/5/12/chartex" xmlns:cx7="http://schemas.microsoft.com/office/drawing/2016/5/13/chartex" xmlns:cx8="http://schemas.microsoft.com/office/drawing/2016/5/14/chartex" xmlns:mc="http://schemas.openxmlformats.org/markup-compatibility/2006" xmlns:aink="http://schemas.microsoft.com/office/drawing/2016/ink" xmlns:am3d="http://schemas.microsoft.com/office/drawing/2017/model3d" xmlns:o="urn:schemas-microsoft-com:office:office" xmlns:r="http://schemas.openxmlformats.org/officeDocument/2006/relationships" xmlns:m="http://schemas.openxmlformats.org/officeDocument/2006/math" xmlns:v="urn:schemas-microsoft-com:vml" xmlns:wp14="http://schemas.microsoft.com/office/word/2010/wordprocessingDrawing" xmlns:wp="http://schemas.openxmlformats.org/drawingml/2006/wordprocessingDrawing" xmlns:w10="urn:schemas-microsoft-com:office:word" xmlns:w="http://schemas.openxmlformats.org/wordprocessingml/2006/main" xmlns:w14="http://schemas.microsoft.com/office/word/2010/wordml" xmlns:w15="http://schemas.microsoft.com/office/word/2012/wordml" xmlns:w16cex="http://schemas.microsoft.com/office/word/2018/wordml/cex" xmlns:w16cid="http://schemas.microsoft.com/office/word/2016/wordml/cid" xmlns:w16="http://schemas.microsoft.com/office/word/2018/wordml" xmlns:w16se="http://schemas.microsoft.com/office/word/2015/wordml/symex" xmlns:wpg="http://schemas.microsoft.com/office/word/2010/wordprocessingGroup" xmlns:wpi="http://schemas.microsoft.com/office/word/2010/wordprocessingInk" xmlns:wne="http://schemas.microsoft.com/office/word/2006/wordml" xmlns:wps="http://schemas.microsoft.com/office/word/2010/wordprocessingShape" mc:Ignorable="w14 w15 w16se w16cid w16 w16cex wp14">
+<w:numbering xmlns:wpc="http://schemas.microsoft.com/office/word/2010/wordprocessingCanvas" xmlns:mc="http://schemas.openxmlformats.org/markup-compatibility/2006" xmlns:o="urn:schemas-microsoft-com:office:office" xmlns:r="http://schemas.openxmlformats.org/officeDocument/2006/relationships" xmlns:m="http://schemas.openxmlformats.org/officeDocument/2006/math" xmlns:v="urn:schemas-microsoft-com:vml" xmlns:wp14="http://schemas.microsoft.com/office/word/2010/wordprocessingDrawing" xmlns:wp="http://schemas.openxmlformats.org/drawingml/2006/wordprocessingDrawing" xmlns:w10="urn:schemas-microsoft-com:office:word" xmlns:w="http://schemas.openxmlformats.org/wordprocessingml/2006/main" xmlns:w14="http://schemas.microsoft.com/office/word/2010/wordml" xmlns:w15="http://schemas.microsoft.com/office/word/2012/wordml" xmlns:wpg="http://schemas.microsoft.com/office/word/2010/wordprocessingGroup" xmlns:wpi="http://schemas.microsoft.com/office/word/2010/wordprocessingInk" xmlns:wne="http://schemas.microsoft.com/office/word/2006/wordml" xmlns:wps="http://schemas.microsoft.com/office/word/2010/wordprocessingShape" mc:Ignorable="w14 w15 wp14">
   <w:abstractNum w:abstractNumId="0" w15:restartNumberingAfterBreak="0">
     <w:nsid w:val="0E917316"/>
     <w:multiLevelType w:val="multilevel"/>
@@ -7621,7 +7944,10 @@
 </file>
 
 <file path=word/people.xml><?xml version="1.0" encoding="utf-8"?>
-<w15:people xmlns:wpc="http://schemas.microsoft.com/office/word/2010/wordprocessingCanvas" xmlns:cx="http://schemas.microsoft.com/office/drawing/2014/chartex" xmlns:cx1="http://schemas.microsoft.com/office/drawing/2015/9/8/chartex" xmlns:cx2="http://schemas.microsoft.com/office/drawing/2015/10/21/chartex" xmlns:cx3="http://schemas.microsoft.com/office/drawing/2016/5/9/chartex" xmlns:cx4="http://schemas.microsoft.com/office/drawing/2016/5/10/chartex" xmlns:cx5="http://schemas.microsoft.com/office/drawing/2016/5/11/chartex" xmlns:cx6="http://schemas.microsoft.com/office/drawing/2016/5/12/chartex" xmlns:cx7="http://schemas.microsoft.com/office/drawing/2016/5/13/chartex" xmlns:cx8="http://schemas.microsoft.com/office/drawing/2016/5/14/chartex" xmlns:mc="http://schemas.openxmlformats.org/markup-compatibility/2006" xmlns:aink="http://schemas.microsoft.com/office/drawing/2016/ink" xmlns:am3d="http://schemas.microsoft.com/office/drawing/2017/model3d" xmlns:o="urn:schemas-microsoft-com:office:office" xmlns:r="http://schemas.openxmlformats.org/officeDocument/2006/relationships" xmlns:m="http://schemas.openxmlformats.org/officeDocument/2006/math" xmlns:v="urn:schemas-microsoft-com:vml" xmlns:wp14="http://schemas.microsoft.com/office/word/2010/wordprocessingDrawing" xmlns:wp="http://schemas.openxmlformats.org/drawingml/2006/wordprocessingDrawing" xmlns:w10="urn:schemas-microsoft-com:office:word" xmlns:w="http://schemas.openxmlformats.org/wordprocessingml/2006/main" xmlns:w14="http://schemas.microsoft.com/office/word/2010/wordml" xmlns:w15="http://schemas.microsoft.com/office/word/2012/wordml" xmlns:w16cex="http://schemas.microsoft.com/office/word/2018/wordml/cex" xmlns:w16cid="http://schemas.microsoft.com/office/word/2016/wordml/cid" xmlns:w16="http://schemas.microsoft.com/office/word/2018/wordml" xmlns:w16se="http://schemas.microsoft.com/office/word/2015/wordml/symex" xmlns:wpg="http://schemas.microsoft.com/office/word/2010/wordprocessingGroup" xmlns:wpi="http://schemas.microsoft.com/office/word/2010/wordprocessingInk" xmlns:wne="http://schemas.microsoft.com/office/word/2006/wordml" xmlns:wps="http://schemas.microsoft.com/office/word/2010/wordprocessingShape" mc:Ignorable="w14 w15 w16se w16cid w16 w16cex wp14">
+<w15:people xmlns:wpc="http://schemas.microsoft.com/office/word/2010/wordprocessingCanvas" xmlns:mc="http://schemas.openxmlformats.org/markup-compatibility/2006" xmlns:o="urn:schemas-microsoft-com:office:office" xmlns:r="http://schemas.openxmlformats.org/officeDocument/2006/relationships" xmlns:m="http://schemas.openxmlformats.org/officeDocument/2006/math" xmlns:v="urn:schemas-microsoft-com:vml" xmlns:wp14="http://schemas.microsoft.com/office/word/2010/wordprocessingDrawing" xmlns:wp="http://schemas.openxmlformats.org/drawingml/2006/wordprocessingDrawing" xmlns:w10="urn:schemas-microsoft-com:office:word" xmlns:w="http://schemas.openxmlformats.org/wordprocessingml/2006/main" xmlns:w14="http://schemas.microsoft.com/office/word/2010/wordml" xmlns:w15="http://schemas.microsoft.com/office/word/2012/wordml" xmlns:wpg="http://schemas.microsoft.com/office/word/2010/wordprocessingGroup" xmlns:wpi="http://schemas.microsoft.com/office/word/2010/wordprocessingInk" xmlns:wne="http://schemas.microsoft.com/office/word/2006/wordml" xmlns:wps="http://schemas.microsoft.com/office/word/2010/wordprocessingShape" mc:Ignorable="w14 w15 wp14">
+  <w15:person w15:author="André Luiz Guimarães Amorim">
+    <w15:presenceInfo w15:providerId="Windows Live" w15:userId="04f55c854807b971"/>
+  </w15:person>
   <w15:person w15:author="Beatriz Almeida">
     <w15:presenceInfo w15:providerId="Windows Live" w15:userId="6e5948976287c135"/>
   </w15:person>
@@ -7629,7 +7955,7 @@
 </file>
 
 <file path=word/styles.xml><?xml version="1.0" encoding="utf-8"?>
-<w:styles xmlns:mc="http://schemas.openxmlformats.org/markup-compatibility/2006" xmlns:r="http://schemas.openxmlformats.org/officeDocument/2006/relationships" xmlns:w="http://schemas.openxmlformats.org/wordprocessingml/2006/main" xmlns:w14="http://schemas.microsoft.com/office/word/2010/wordml" xmlns:w15="http://schemas.microsoft.com/office/word/2012/wordml" xmlns:w16cex="http://schemas.microsoft.com/office/word/2018/wordml/cex" xmlns:w16cid="http://schemas.microsoft.com/office/word/2016/wordml/cid" xmlns:w16="http://schemas.microsoft.com/office/word/2018/wordml" xmlns:w16se="http://schemas.microsoft.com/office/word/2015/wordml/symex" mc:Ignorable="w14 w15 w16se w16cid w16 w16cex">
+<w:styles xmlns:mc="http://schemas.openxmlformats.org/markup-compatibility/2006" xmlns:r="http://schemas.openxmlformats.org/officeDocument/2006/relationships" xmlns:w="http://schemas.openxmlformats.org/wordprocessingml/2006/main" xmlns:w14="http://schemas.microsoft.com/office/word/2010/wordml" xmlns:w15="http://schemas.microsoft.com/office/word/2012/wordml" mc:Ignorable="w14 w15">
   <w:docDefaults>
     <w:rPrDefault>
       <w:rPr>
@@ -7645,7 +7971,7 @@
       </w:pPr>
     </w:pPrDefault>
   </w:docDefaults>
-  <w:latentStyles w:defLockedState="0" w:defUIPriority="99" w:defSemiHidden="0" w:defUnhideWhenUsed="0" w:defQFormat="0" w:count="376">
+  <w:latentStyles w:defLockedState="0" w:defUIPriority="99" w:defSemiHidden="0" w:defUnhideWhenUsed="0" w:defQFormat="0" w:count="371">
     <w:lsdException w:name="Normal" w:uiPriority="0" w:qFormat="1"/>
     <w:lsdException w:name="heading 1" w:uiPriority="9" w:qFormat="1"/>
     <w:lsdException w:name="heading 2" w:semiHidden="1" w:uiPriority="9" w:unhideWhenUsed="1" w:qFormat="1"/>
@@ -8017,11 +8343,6 @@
     <w:lsdException w:name="List Table 5 Dark Accent 6" w:uiPriority="50"/>
     <w:lsdException w:name="List Table 6 Colorful Accent 6" w:uiPriority="51"/>
     <w:lsdException w:name="List Table 7 Colorful Accent 6" w:uiPriority="52"/>
-    <w:lsdException w:name="Mention" w:semiHidden="1" w:unhideWhenUsed="1"/>
-    <w:lsdException w:name="Smart Hyperlink" w:semiHidden="1" w:unhideWhenUsed="1"/>
-    <w:lsdException w:name="Hashtag" w:semiHidden="1" w:unhideWhenUsed="1"/>
-    <w:lsdException w:name="Unresolved Mention" w:semiHidden="1" w:unhideWhenUsed="1"/>
-    <w:lsdException w:name="Smart Link" w:semiHidden="1" w:unhideWhenUsed="1"/>
   </w:latentStyles>
   <w:style w:type="paragraph" w:default="1" w:styleId="Normal">
     <w:name w:val="Normal"/>

</xml_diff>